<commit_message>
Final git - at this point, it has become a personal project and was moved to a different git repo
</commit_message>
<xml_diff>
--- a/Project_Analysis_and_Design_Document.docx
+++ b/Project_Analysis_and_Design_Document.docx
@@ -1,6 +1,6 @@
 
 <file path=word/document.xml><?xml version="1.0" encoding="utf-8"?>
-<w:document xmlns:ve="http://schemas.openxmlformats.org/markup-compatibility/2006" xmlns:o="urn:schemas-microsoft-com:office:office" xmlns:r="http://schemas.openxmlformats.org/officeDocument/2006/relationships" xmlns:m="http://schemas.openxmlformats.org/officeDocument/2006/math" xmlns:v="urn:schemas-microsoft-com:vml" xmlns:wp="http://schemas.openxmlformats.org/drawingml/2006/wordprocessingDrawing" xmlns:w10="urn:schemas-microsoft-com:office:word" xmlns:w="http://schemas.openxmlformats.org/wordprocessingml/2006/main" xmlns:wne="http://schemas.microsoft.com/office/word/2006/wordml">
+<w:document xmlns:wpc="http://schemas.microsoft.com/office/word/2010/wordprocessingCanvas" xmlns:cx="http://schemas.microsoft.com/office/drawing/2014/chartex" xmlns:cx1="http://schemas.microsoft.com/office/drawing/2015/9/8/chartex" xmlns:mc="http://schemas.openxmlformats.org/markup-compatibility/2006" xmlns:o="urn:schemas-microsoft-com:office:office" xmlns:r="http://schemas.openxmlformats.org/officeDocument/2006/relationships" xmlns:m="http://schemas.openxmlformats.org/officeDocument/2006/math" xmlns:v="urn:schemas-microsoft-com:vml" xmlns:wp14="http://schemas.microsoft.com/office/word/2010/wordprocessingDrawing" xmlns:wp="http://schemas.openxmlformats.org/drawingml/2006/wordprocessingDrawing" xmlns:w10="urn:schemas-microsoft-com:office:word" xmlns:w="http://schemas.openxmlformats.org/wordprocessingml/2006/main" xmlns:w14="http://schemas.microsoft.com/office/word/2010/wordml" xmlns:w15="http://schemas.microsoft.com/office/word/2012/wordml" xmlns:w16se="http://schemas.microsoft.com/office/word/2015/wordml/symex" xmlns:wpg="http://schemas.microsoft.com/office/word/2010/wordprocessingGroup" xmlns:wpi="http://schemas.microsoft.com/office/word/2010/wordprocessingInk" xmlns:wne="http://schemas.microsoft.com/office/word/2006/wordml" xmlns:wps="http://schemas.microsoft.com/office/word/2010/wordprocessingShape" mc:Ignorable="w14 w15 w16se wp14">
   <w:body>
     <w:p>
       <w:pPr>
@@ -10,14 +10,33 @@
           <w:rFonts w:ascii="Times New Roman" w:hAnsi="Times New Roman"/>
         </w:rPr>
       </w:pPr>
-      <w:fldSimple w:instr=" SUBJECT  \* MERGEFORMAT ">
-        <w:r>
-          <w:rPr>
-            <w:rFonts w:ascii="Times New Roman" w:hAnsi="Times New Roman"/>
-          </w:rPr>
-          <w:t>&lt;Project Name&gt;</w:t>
-        </w:r>
-      </w:fldSimple>
+      <w:r>
+        <w:fldChar w:fldCharType="begin"/>
+      </w:r>
+      <w:r>
+        <w:instrText xml:space="preserve"> SUBJECT  \* MERGEFORMAT </w:instrText>
+      </w:r>
+      <w:r>
+        <w:fldChar w:fldCharType="separate"/>
+      </w:r>
+      <w:r>
+        <w:rPr>
+          <w:rFonts w:ascii="Times New Roman" w:hAnsi="Times New Roman"/>
+        </w:rPr>
+        <w:t>&lt;World Engine</w:t>
+      </w:r>
+      <w:r>
+        <w:rPr>
+          <w:rFonts w:ascii="Times New Roman" w:hAnsi="Times New Roman"/>
+        </w:rPr>
+        <w:t>&gt;</w:t>
+      </w:r>
+      <w:r>
+        <w:rPr>
+          <w:rFonts w:ascii="Times New Roman" w:hAnsi="Times New Roman"/>
+        </w:rPr>
+        <w:fldChar w:fldCharType="end"/>
+      </w:r>
     </w:p>
     <w:p>
       <w:pPr>
@@ -48,6 +67,12 @@
         </w:rPr>
         <w:t>Student:</w:t>
       </w:r>
+      <w:r>
+        <w:rPr>
+          <w:rFonts w:ascii="Times New Roman" w:hAnsi="Times New Roman"/>
+        </w:rPr>
+        <w:t xml:space="preserve"> Stefanescu Marian</w:t>
+      </w:r>
     </w:p>
     <w:p>
       <w:pPr>
@@ -63,6 +88,13 @@
           <w:sz w:val="36"/>
         </w:rPr>
         <w:t>Group:</w:t>
+      </w:r>
+      <w:r>
+        <w:rPr>
+          <w:b/>
+          <w:sz w:val="36"/>
+        </w:rPr>
+        <w:t>30233</w:t>
       </w:r>
     </w:p>
     <w:p>
@@ -138,7 +170,7 @@
           <w:insideV w:val="single" w:sz="6" w:space="0" w:color="auto"/>
         </w:tblBorders>
         <w:tblLayout w:type="fixed"/>
-        <w:tblLook w:val="0000"/>
+        <w:tblLook w:val="0000" w:firstRow="0" w:lastRow="0" w:firstColumn="0" w:lastColumn="0" w:noHBand="0" w:noVBand="0"/>
       </w:tblPr>
       <w:tblGrid>
         <w:gridCol w:w="2304"/>
@@ -238,7 +270,13 @@
               <w:pStyle w:val="Tabletext"/>
             </w:pPr>
             <w:r>
-              <w:t>&lt;dd/mmm/yy&gt;</w:t>
+              <w:t>&lt;</w:t>
+            </w:r>
+            <w:r>
+              <w:t>20/05/2017</w:t>
+            </w:r>
+            <w:r>
+              <w:t>&gt;</w:t>
             </w:r>
           </w:p>
         </w:tc>
@@ -251,7 +289,13 @@
               <w:pStyle w:val="Tabletext"/>
             </w:pPr>
             <w:r>
-              <w:t>&lt;x.x&gt;</w:t>
+              <w:t>&lt;</w:t>
+            </w:r>
+            <w:r>
+              <w:t>1.0</w:t>
+            </w:r>
+            <w:r>
+              <w:t>&gt;</w:t>
             </w:r>
           </w:p>
         </w:tc>
@@ -264,7 +308,7 @@
               <w:pStyle w:val="Tabletext"/>
             </w:pPr>
             <w:r>
-              <w:t>&lt;details&gt;</w:t>
+              <w:t>Initial class design and data structures</w:t>
             </w:r>
           </w:p>
         </w:tc>
@@ -277,7 +321,13 @@
               <w:pStyle w:val="Tabletext"/>
             </w:pPr>
             <w:r>
-              <w:t>&lt;name&gt;</w:t>
+              <w:t>&lt;</w:t>
+            </w:r>
+            <w:r>
+              <w:t>Stefanescu Marian</w:t>
+            </w:r>
+            <w:r>
+              <w:t>&gt;</w:t>
             </w:r>
           </w:p>
         </w:tc>
@@ -2051,36 +2101,6 @@
     </w:p>
     <w:p>
       <w:pPr>
-        <w:ind w:firstLine="720"/>
-        <w:rPr>
-          <w:i/>
-          <w:color w:val="943634"/>
-        </w:rPr>
-      </w:pPr>
-      <w:r>
-        <w:rPr>
-          <w:i/>
-          <w:color w:val="943634"/>
-        </w:rPr>
-        <w:t>[</w:t>
-      </w:r>
-      <w:r>
-        <w:rPr>
-          <w:i/>
-          <w:color w:val="943634" w:themeColor="accent2" w:themeShade="BF"/>
-        </w:rPr>
-        <w:t>Present the project specification</w:t>
-      </w:r>
-      <w:r>
-        <w:rPr>
-          <w:i/>
-          <w:color w:val="943634"/>
-        </w:rPr>
-        <w:t>]</w:t>
-      </w:r>
-    </w:p>
-    <w:p>
-      <w:pPr>
         <w:pStyle w:val="Heading1"/>
         <w:numPr>
           <w:ilvl w:val="0"/>
@@ -2089,12 +2109,60 @@
         <w:tabs>
           <w:tab w:val="left" w:pos="720"/>
         </w:tabs>
-        <w:ind w:left="1440"/>
         <w:rPr>
           <w:rFonts w:ascii="Times New Roman" w:hAnsi="Times New Roman"/>
-        </w:rPr>
-      </w:pPr>
-    </w:p>
+          <w:b w:val="0"/>
+        </w:rPr>
+      </w:pPr>
+      <w:r>
+        <w:rPr>
+          <w:rFonts w:ascii="Times New Roman" w:hAnsi="Times New Roman"/>
+        </w:rPr>
+        <w:tab/>
+      </w:r>
+      <w:r>
+        <w:rPr>
+          <w:rFonts w:ascii="Times New Roman" w:hAnsi="Times New Roman"/>
+        </w:rPr>
+        <w:t xml:space="preserve">World Engine </w:t>
+      </w:r>
+      <w:r>
+        <w:rPr>
+          <w:rFonts w:ascii="Times New Roman" w:hAnsi="Times New Roman"/>
+          <w:b w:val="0"/>
+        </w:rPr>
+        <w:t xml:space="preserve">is an online browser game, that puts the user in a medieval setting and </w:t>
+      </w:r>
+      <w:r>
+        <w:rPr>
+          <w:rFonts w:ascii="Times New Roman" w:hAnsi="Times New Roman"/>
+          <w:b w:val="0"/>
+        </w:rPr>
+        <w:t xml:space="preserve">offers the </w:t>
+      </w:r>
+      <w:r>
+        <w:rPr>
+          <w:rFonts w:ascii="Times New Roman" w:hAnsi="Times New Roman"/>
+          <w:b w:val="0"/>
+        </w:rPr>
+        <w:t>opportunity to build an advanced village, using local resources that can be found around it. A major difference between World Engine and other browser based games will be in the interactivity: W.E. will allow the player to choose the location of his village building in a dynamic fa</w:t>
+      </w:r>
+      <w:r>
+        <w:rPr>
+          <w:rFonts w:ascii="Times New Roman" w:hAnsi="Times New Roman"/>
+          <w:b w:val="0"/>
+        </w:rPr>
+        <w:t>shion and control a primary pla</w:t>
+      </w:r>
+      <w:r>
+        <w:rPr>
+          <w:rFonts w:ascii="Times New Roman" w:hAnsi="Times New Roman"/>
+          <w:b w:val="0"/>
+        </w:rPr>
+        <w:t>yer, or a hero.</w:t>
+      </w:r>
+    </w:p>
+    <w:p/>
     <w:p>
       <w:pPr>
         <w:pStyle w:val="Heading1"/>
@@ -2143,127 +2211,412 @@
     </w:p>
     <w:p>
       <w:pPr>
+        <w:ind w:firstLine="720"/>
+        <w:rPr>
+          <w:sz w:val="24"/>
+          <w:szCs w:val="24"/>
+        </w:rPr>
+      </w:pPr>
+      <w:r>
+        <w:rPr>
+          <w:sz w:val="24"/>
+          <w:szCs w:val="24"/>
+        </w:rPr>
+        <w:t xml:space="preserve">Though the domain model can be become very complicated for my specific project, I’ve chosen to illustrate the bare bones structure of my application. As can be seen in the image below, the simplest structure of my application would imply having a User  that has three primary options regarding the general playing atmosphere. </w:t>
+      </w:r>
+    </w:p>
+    <w:p>
+      <w:pPr>
         <w:ind w:left="720"/>
+        <w:rPr>
+          <w:sz w:val="24"/>
+          <w:szCs w:val="24"/>
+        </w:rPr>
+      </w:pPr>
+    </w:p>
+    <w:p>
+      <w:pPr>
+        <w:ind w:firstLine="720"/>
+        <w:rPr>
+          <w:sz w:val="24"/>
+          <w:szCs w:val="24"/>
+        </w:rPr>
+      </w:pPr>
+      <w:r>
+        <w:rPr>
+          <w:sz w:val="24"/>
+          <w:szCs w:val="24"/>
+        </w:rPr>
+        <w:t>In “World Engine” each user will have multiple villages and a Map, were he will be able to see the other players and the opportunities the land has to offer in terms of resources. Because this will be an adversarial game, each user will have his own army, with different troops, user to user attacks being possible.</w:t>
+      </w:r>
+    </w:p>
+    <w:p>
+      <w:pPr>
+        <w:keepNext/>
+      </w:pPr>
+      <w:r>
+        <w:pict>
+          <v:shapetype id="_x0000_t75" coordsize="21600,21600" o:spt="75" o:preferrelative="t" path="m@4@5l@4@11@9@11@9@5xe" filled="f" stroked="f">
+            <v:stroke joinstyle="miter"/>
+            <v:formulas>
+              <v:f eqn="if lineDrawn pixelLineWidth 0"/>
+              <v:f eqn="sum @0 1 0"/>
+              <v:f eqn="sum 0 0 @1"/>
+              <v:f eqn="prod @2 1 2"/>
+              <v:f eqn="prod @3 21600 pixelWidth"/>
+              <v:f eqn="prod @3 21600 pixelHeight"/>
+              <v:f eqn="sum @0 0 1"/>
+              <v:f eqn="prod @6 1 2"/>
+              <v:f eqn="prod @7 21600 pixelWidth"/>
+              <v:f eqn="sum @8 21600 0"/>
+              <v:f eqn="prod @7 21600 pixelHeight"/>
+              <v:f eqn="sum @10 21600 0"/>
+            </v:formulas>
+            <v:path o:extrusionok="f" gradientshapeok="t" o:connecttype="rect"/>
+            <o:lock v:ext="edit" aspectratio="t"/>
+          </v:shapetype>
+          <v:shape id="_x0000_i1035" type="#_x0000_t75" style="width:467.25pt;height:237pt">
+            <v:imagedata r:id="rId8" o:title="domain_model"/>
+          </v:shape>
+        </w:pict>
+      </w:r>
+    </w:p>
+    <w:p>
+      <w:pPr>
+        <w:pStyle w:val="Caption"/>
+        <w:jc w:val="center"/>
+      </w:pPr>
+      <w:r>
+        <w:t xml:space="preserve">Fig. </w:t>
+      </w:r>
+      <w:fldSimple w:instr=" SEQ Fig. \* ARABIC ">
+        <w:r>
+          <w:rPr>
+            <w:noProof/>
+          </w:rPr>
+          <w:t>1</w:t>
+        </w:r>
+      </w:fldSimple>
+      <w:r>
+        <w:t xml:space="preserve"> Barebones domain model of the World Engine</w:t>
+      </w:r>
+    </w:p>
+    <w:p>
+      <w:pPr>
+        <w:ind w:firstLine="720"/>
+        <w:rPr>
+          <w:sz w:val="24"/>
+          <w:szCs w:val="24"/>
+        </w:rPr>
+      </w:pPr>
+      <w:r>
+        <w:rPr>
+          <w:sz w:val="24"/>
+          <w:szCs w:val="24"/>
+        </w:rPr>
+        <w:t xml:space="preserve">The village will have a collection of buildings, and each map will be a collection of tiles. I’ve chosen tiles instead of a standalone image that I would </w:t>
+      </w:r>
+      <w:r>
+        <w:rPr>
+          <w:sz w:val="24"/>
+          <w:szCs w:val="24"/>
+        </w:rPr>
+        <w:t>break</w:t>
+      </w:r>
+      <w:r>
+        <w:rPr>
+          <w:sz w:val="24"/>
+          <w:szCs w:val="24"/>
+        </w:rPr>
+        <w:t xml:space="preserve"> in different pieces, because I want to generate the map randomly, and also give a 3D feel by using the isometric projection.</w:t>
+      </w:r>
+    </w:p>
+    <w:p>
+      <w:pPr>
+        <w:pStyle w:val="Heading1"/>
+        <w:rPr>
+          <w:rFonts w:ascii="Times New Roman" w:hAnsi="Times New Roman"/>
+        </w:rPr>
+      </w:pPr>
+      <w:bookmarkStart w:id="3" w:name="_Toc285793957"/>
+      <w:r>
+        <w:rPr>
+          <w:rFonts w:ascii="Times New Roman" w:hAnsi="Times New Roman"/>
+        </w:rPr>
+        <w:lastRenderedPageBreak/>
+        <w:t>Architectural Design</w:t>
+      </w:r>
+      <w:bookmarkEnd w:id="3"/>
+    </w:p>
+    <w:p>
+      <w:pPr>
+        <w:pStyle w:val="Heading2"/>
+        <w:rPr>
+          <w:rFonts w:ascii="Times New Roman" w:hAnsi="Times New Roman"/>
+        </w:rPr>
+      </w:pPr>
+      <w:bookmarkStart w:id="4" w:name="_Toc285793958"/>
+      <w:r>
+        <w:rPr>
+          <w:rFonts w:ascii="Times New Roman" w:hAnsi="Times New Roman"/>
+        </w:rPr>
+        <w:t>Conceptual Architecture</w:t>
+      </w:r>
+      <w:bookmarkEnd w:id="4"/>
+    </w:p>
+    <w:p>
+      <w:pPr>
+        <w:ind w:firstLine="720"/>
+        <w:rPr>
+          <w:sz w:val="24"/>
+          <w:szCs w:val="24"/>
+        </w:rPr>
+      </w:pPr>
+      <w:r>
+        <w:rPr>
+          <w:sz w:val="24"/>
+          <w:szCs w:val="24"/>
+        </w:rPr>
+        <w:t>The system will use an MVC driven architecture, because this architecture generally works very well with Web Applications. In this sense, the peculiarities of the application will reside mostly in the Controller and Model sections, but especially the Controller, as all the Business Logic resides there.</w:t>
+      </w:r>
+    </w:p>
+    <w:p>
+      <w:pPr>
+        <w:keepNext/>
+        <w:ind w:left="720"/>
+        <w:jc w:val="center"/>
+      </w:pPr>
+      <w:r>
+        <w:rPr>
+          <w:sz w:val="24"/>
+          <w:szCs w:val="24"/>
+        </w:rPr>
+        <w:pict>
+          <v:shape id="_x0000_i1037" type="#_x0000_t75" style="width:332.25pt;height:177pt">
+            <v:imagedata r:id="rId9" o:title="MVC"/>
+          </v:shape>
+        </w:pict>
+      </w:r>
+    </w:p>
+    <w:p>
+      <w:pPr>
+        <w:pStyle w:val="Caption"/>
+        <w:jc w:val="center"/>
+        <w:rPr>
+          <w:sz w:val="24"/>
+          <w:szCs w:val="24"/>
+        </w:rPr>
+      </w:pPr>
+      <w:r>
+        <w:t xml:space="preserve">Fig. </w:t>
+      </w:r>
+      <w:fldSimple w:instr=" SEQ Fig. \* ARABIC ">
+        <w:r>
+          <w:rPr>
+            <w:noProof/>
+          </w:rPr>
+          <w:t>2</w:t>
+        </w:r>
+      </w:fldSimple>
+      <w:r>
+        <w:t xml:space="preserve"> MVC driven architecture</w:t>
+      </w:r>
+    </w:p>
+    <w:p>
+      <w:pPr>
+        <w:pStyle w:val="Heading2"/>
+        <w:rPr>
+          <w:rFonts w:ascii="Times New Roman" w:hAnsi="Times New Roman"/>
+        </w:rPr>
+      </w:pPr>
+      <w:bookmarkStart w:id="5" w:name="_Toc285793959"/>
+      <w:r>
+        <w:rPr>
+          <w:rFonts w:ascii="Times New Roman" w:hAnsi="Times New Roman"/>
+        </w:rPr>
+        <w:t>Package Design</w:t>
+      </w:r>
+      <w:bookmarkEnd w:id="5"/>
+    </w:p>
+    <w:p>
+      <w:pPr>
+        <w:keepNext/>
+        <w:jc w:val="center"/>
+      </w:pPr>
+      <w:r>
         <w:rPr>
           <w:i/>
           <w:color w:val="943634"/>
         </w:rPr>
-      </w:pPr>
-      <w:r>
-        <w:rPr>
-          <w:i/>
-          <w:color w:val="943634"/>
-        </w:rPr>
-        <w:t>[Define the domain model and create the conceptual class diagrams]</w:t>
-      </w:r>
-    </w:p>
-    <w:p>
-      <w:pPr>
-        <w:pStyle w:val="Heading1"/>
+        <w:pict>
+          <v:shape id="_x0000_i1038" type="#_x0000_t75" style="width:443.25pt;height:110.25pt">
+            <v:imagedata r:id="rId10" o:title="Package Diagram"/>
+          </v:shape>
+        </w:pict>
+      </w:r>
+    </w:p>
+    <w:p>
+      <w:pPr>
+        <w:pStyle w:val="Caption"/>
+        <w:jc w:val="center"/>
+      </w:pPr>
+      <w:r>
+        <w:t xml:space="preserve">Fig. </w:t>
+      </w:r>
+      <w:fldSimple w:instr=" SEQ Fig. \* ARABIC ">
+        <w:r>
+          <w:rPr>
+            <w:noProof/>
+          </w:rPr>
+          <w:t>3</w:t>
+        </w:r>
+      </w:fldSimple>
+      <w:r>
+        <w:t xml:space="preserve"> Major packages</w:t>
+      </w:r>
+    </w:p>
+    <w:p>
+      <w:pPr>
+        <w:ind w:firstLine="720"/>
+        <w:rPr>
+          <w:sz w:val="24"/>
+          <w:szCs w:val="24"/>
+        </w:rPr>
+      </w:pPr>
+      <w:r>
+        <w:rPr>
+          <w:sz w:val="24"/>
+          <w:szCs w:val="24"/>
+        </w:rPr>
+        <w:t>It is important to note that this package diagram was extended in the second version, following the general MVC architecture. The main point here is the image showcases an actual implementation that wasn’t changed but rather extended.</w:t>
+      </w:r>
+    </w:p>
+    <w:p>
+      <w:pPr>
+        <w:ind w:firstLine="720"/>
+        <w:rPr>
+          <w:sz w:val="24"/>
+          <w:szCs w:val="24"/>
+        </w:rPr>
+      </w:pPr>
+    </w:p>
+    <w:p>
+      <w:pPr>
+        <w:ind w:firstLine="720"/>
+        <w:rPr>
+          <w:sz w:val="24"/>
+          <w:szCs w:val="24"/>
+        </w:rPr>
+      </w:pPr>
+      <w:r>
+        <w:rPr>
+          <w:sz w:val="24"/>
+          <w:szCs w:val="24"/>
+        </w:rPr>
+        <w:t xml:space="preserve">Though at first glance, some packages might be taken by mistake as classes, in this project this is not the case, as each package has behind a couple of classes that are very specific to it. For example, the </w:t>
+      </w:r>
+      <w:r>
+        <w:rPr>
+          <w:b/>
+          <w:sz w:val="24"/>
+          <w:szCs w:val="24"/>
+        </w:rPr>
+        <w:t>Buildings</w:t>
+      </w:r>
+      <w:r>
+        <w:rPr>
+          <w:sz w:val="24"/>
+          <w:szCs w:val="24"/>
+        </w:rPr>
+        <w:t xml:space="preserve"> package contains all the subclasses with all the type of Buildings. I’ve chosen a package for each of them because in time, surely this packages should become increasingly large.</w:t>
+      </w:r>
+    </w:p>
+    <w:p>
+      <w:pPr>
+        <w:ind w:firstLine="720"/>
+        <w:rPr>
+          <w:sz w:val="24"/>
+          <w:szCs w:val="24"/>
+        </w:rPr>
+      </w:pPr>
+    </w:p>
+    <w:p>
+      <w:pPr>
+        <w:ind w:firstLine="720"/>
+        <w:rPr>
+          <w:sz w:val="24"/>
+          <w:szCs w:val="24"/>
+        </w:rPr>
+      </w:pPr>
+      <w:r>
+        <w:rPr>
+          <w:sz w:val="24"/>
+          <w:szCs w:val="24"/>
+        </w:rPr>
+        <w:t xml:space="preserve">The </w:t>
+      </w:r>
+      <w:r>
+        <w:rPr>
+          <w:b/>
+          <w:sz w:val="24"/>
+          <w:szCs w:val="24"/>
+        </w:rPr>
+        <w:t>Actions</w:t>
+      </w:r>
+      <w:r>
+        <w:rPr>
+          <w:sz w:val="24"/>
+          <w:szCs w:val="24"/>
+        </w:rPr>
+        <w:t xml:space="preserve"> package encompasses all the relations that take place between the users. In the image above, all the packages, except the </w:t>
+      </w:r>
+      <w:r>
+        <w:rPr>
+          <w:b/>
+          <w:sz w:val="24"/>
+          <w:szCs w:val="24"/>
+        </w:rPr>
+        <w:t>Actions</w:t>
+      </w:r>
+      <w:r>
+        <w:rPr>
+          <w:sz w:val="24"/>
+          <w:szCs w:val="24"/>
+        </w:rPr>
+        <w:t xml:space="preserve"> one, have a direct or indirect relationship with the user. This makes very decoupled, except the pivotal point represented by the </w:t>
+      </w:r>
+      <w:r>
+        <w:rPr>
+          <w:b/>
+          <w:sz w:val="24"/>
+          <w:szCs w:val="24"/>
+        </w:rPr>
+        <w:t>User</w:t>
+      </w:r>
+      <w:r>
+        <w:rPr>
+          <w:sz w:val="24"/>
+          <w:szCs w:val="24"/>
+        </w:rPr>
+        <w:t xml:space="preserve"> (which in the application is only a class).</w:t>
+      </w:r>
+    </w:p>
+    <w:p>
+      <w:pPr>
+        <w:pStyle w:val="Heading2"/>
         <w:rPr>
           <w:rFonts w:ascii="Times New Roman" w:hAnsi="Times New Roman"/>
         </w:rPr>
       </w:pPr>
-      <w:bookmarkStart w:id="3" w:name="_Toc285793957"/>
+      <w:bookmarkStart w:id="6" w:name="_Toc285793960"/>
       <w:r>
         <w:rPr>
           <w:rFonts w:ascii="Times New Roman" w:hAnsi="Times New Roman"/>
         </w:rPr>
-        <w:t>Architectural Design</w:t>
-      </w:r>
-      <w:bookmarkEnd w:id="3"/>
-    </w:p>
-    <w:p>
-      <w:pPr>
-        <w:pStyle w:val="Heading2"/>
-        <w:rPr>
-          <w:rFonts w:ascii="Times New Roman" w:hAnsi="Times New Roman"/>
-        </w:rPr>
-      </w:pPr>
-      <w:bookmarkStart w:id="4" w:name="_Toc285793958"/>
-      <w:r>
-        <w:rPr>
-          <w:rFonts w:ascii="Times New Roman" w:hAnsi="Times New Roman"/>
-        </w:rPr>
-        <w:t>Conceptual Architecture</w:t>
-      </w:r>
-      <w:bookmarkEnd w:id="4"/>
-    </w:p>
-    <w:p>
-      <w:pPr>
-        <w:ind w:left="720"/>
-        <w:rPr>
-          <w:i/>
-          <w:color w:val="943634"/>
-        </w:rPr>
-      </w:pPr>
-      <w:r>
-        <w:rPr>
-          <w:i/>
-          <w:color w:val="943634"/>
-        </w:rPr>
-        <w:t>[Define the system’s conceptual architecture; use an architectural style and pattern - highlight its use and motivate your choice.]</w:t>
-      </w:r>
-    </w:p>
-    <w:p>
-      <w:pPr>
-        <w:pStyle w:val="Heading2"/>
-        <w:rPr>
-          <w:rFonts w:ascii="Times New Roman" w:hAnsi="Times New Roman"/>
-        </w:rPr>
-      </w:pPr>
-      <w:bookmarkStart w:id="5" w:name="_Toc285793959"/>
-      <w:r>
-        <w:rPr>
-          <w:rFonts w:ascii="Times New Roman" w:hAnsi="Times New Roman"/>
-        </w:rPr>
-        <w:t>Package Design</w:t>
-      </w:r>
-      <w:bookmarkEnd w:id="5"/>
-    </w:p>
-    <w:p>
-      <w:pPr>
-        <w:ind w:left="720"/>
-        <w:rPr>
-          <w:i/>
-          <w:color w:val="943634"/>
-        </w:rPr>
-      </w:pPr>
-      <w:r>
-        <w:rPr>
-          <w:i/>
-          <w:color w:val="943634"/>
-        </w:rPr>
-        <w:t>[Create a package diagram]</w:t>
-      </w:r>
-    </w:p>
-    <w:p>
-      <w:pPr>
-        <w:pStyle w:val="Heading2"/>
-        <w:rPr>
-          <w:rFonts w:ascii="Times New Roman" w:hAnsi="Times New Roman"/>
-        </w:rPr>
-      </w:pPr>
-      <w:bookmarkStart w:id="6" w:name="_Toc285793960"/>
-      <w:r>
-        <w:rPr>
-          <w:rFonts w:ascii="Times New Roman" w:hAnsi="Times New Roman"/>
-        </w:rPr>
+        <w:lastRenderedPageBreak/>
         <w:t>Component and Deployment Diagrams</w:t>
       </w:r>
       <w:bookmarkEnd w:id="6"/>
-    </w:p>
-    <w:p>
-      <w:pPr>
-        <w:ind w:left="720"/>
-      </w:pPr>
-      <w:r>
-        <w:rPr>
-          <w:i/>
-          <w:color w:val="943634"/>
-        </w:rPr>
-        <w:t>[Create the component and deployment diagrams.]</w:t>
-      </w:r>
     </w:p>
     <w:p>
       <w:pPr>
@@ -2275,11 +2628,161 @@
         <w:tabs>
           <w:tab w:val="left" w:pos="720"/>
         </w:tabs>
-        <w:ind w:left="1440"/>
+        <w:ind w:left="720" w:hanging="720"/>
+        <w:jc w:val="center"/>
+      </w:pPr>
+      <w:r>
         <w:rPr>
           <w:rFonts w:ascii="Times New Roman" w:hAnsi="Times New Roman"/>
-        </w:rPr>
-      </w:pPr>
+          <w:noProof/>
+        </w:rPr>
+        <w:drawing>
+          <wp:inline distT="0" distB="0" distL="0" distR="0" wp14:anchorId="229F839C" wp14:editId="5C88B20A">
+            <wp:extent cx="4543425" cy="3571875"/>
+            <wp:effectExtent l="0" t="0" r="0" b="0"/>
+            <wp:docPr id="1" name="Picture 1" descr="C:\Users\maria\AppData\Local\Microsoft\Windows\INetCache\Content.Word\component.jpg"/>
+            <wp:cNvGraphicFramePr>
+              <a:graphicFrameLocks xmlns:a="http://schemas.openxmlformats.org/drawingml/2006/main" noChangeAspect="1"/>
+            </wp:cNvGraphicFramePr>
+            <a:graphic xmlns:a="http://schemas.openxmlformats.org/drawingml/2006/main">
+              <a:graphicData uri="http://schemas.openxmlformats.org/drawingml/2006/picture">
+                <pic:pic xmlns:pic="http://schemas.openxmlformats.org/drawingml/2006/picture">
+                  <pic:nvPicPr>
+                    <pic:cNvPr id="0" name="Picture 22" descr="C:\Users\maria\AppData\Local\Microsoft\Windows\INetCache\Content.Word\component.jpg"/>
+                    <pic:cNvPicPr>
+                      <a:picLocks noChangeAspect="1" noChangeArrowheads="1"/>
+                    </pic:cNvPicPr>
+                  </pic:nvPicPr>
+                  <pic:blipFill>
+                    <a:blip r:embed="rId11">
+                      <a:extLst>
+                        <a:ext uri="{28A0092B-C50C-407E-A947-70E740481C1C}">
+                          <a14:useLocalDpi xmlns:a14="http://schemas.microsoft.com/office/drawing/2010/main" val="0"/>
+                        </a:ext>
+                      </a:extLst>
+                    </a:blip>
+                    <a:srcRect/>
+                    <a:stretch>
+                      <a:fillRect/>
+                    </a:stretch>
+                  </pic:blipFill>
+                  <pic:spPr bwMode="auto">
+                    <a:xfrm>
+                      <a:off x="0" y="0"/>
+                      <a:ext cx="4543425" cy="3571875"/>
+                    </a:xfrm>
+                    <a:prstGeom prst="rect">
+                      <a:avLst/>
+                    </a:prstGeom>
+                    <a:noFill/>
+                    <a:ln>
+                      <a:noFill/>
+                    </a:ln>
+                  </pic:spPr>
+                </pic:pic>
+              </a:graphicData>
+            </a:graphic>
+          </wp:inline>
+        </w:drawing>
+      </w:r>
+    </w:p>
+    <w:p>
+      <w:pPr>
+        <w:pStyle w:val="Caption"/>
+        <w:jc w:val="center"/>
+      </w:pPr>
+      <w:r>
+        <w:t xml:space="preserve">Fig. </w:t>
+      </w:r>
+      <w:fldSimple w:instr=" SEQ Fig. \* ARABIC ">
+        <w:r>
+          <w:rPr>
+            <w:noProof/>
+          </w:rPr>
+          <w:t>4</w:t>
+        </w:r>
+      </w:fldSimple>
+      <w:r>
+        <w:t xml:space="preserve"> Component Diagram</w:t>
+      </w:r>
+    </w:p>
+    <w:p>
+      <w:pPr>
+        <w:keepNext/>
+      </w:pPr>
+      <w:r>
+        <w:rPr>
+          <w:noProof/>
+        </w:rPr>
+        <w:drawing>
+          <wp:inline distT="0" distB="0" distL="0" distR="0" wp14:anchorId="442C9AC6" wp14:editId="7E3A72E5">
+            <wp:extent cx="5943600" cy="3498233"/>
+            <wp:effectExtent l="0" t="0" r="0" b="0"/>
+            <wp:docPr id="2" name="Picture 2" descr="Imagini pentru deployment diagram web application"/>
+            <wp:cNvGraphicFramePr>
+              <a:graphicFrameLocks xmlns:a="http://schemas.openxmlformats.org/drawingml/2006/main" noChangeAspect="1"/>
+            </wp:cNvGraphicFramePr>
+            <a:graphic xmlns:a="http://schemas.openxmlformats.org/drawingml/2006/main">
+              <a:graphicData uri="http://schemas.openxmlformats.org/drawingml/2006/picture">
+                <pic:pic xmlns:pic="http://schemas.openxmlformats.org/drawingml/2006/picture">
+                  <pic:nvPicPr>
+                    <pic:cNvPr id="0" name="Picture 24" descr="Imagini pentru deployment diagram web application"/>
+                    <pic:cNvPicPr>
+                      <a:picLocks noChangeAspect="1" noChangeArrowheads="1"/>
+                    </pic:cNvPicPr>
+                  </pic:nvPicPr>
+                  <pic:blipFill>
+                    <a:blip r:embed="rId12">
+                      <a:extLst>
+                        <a:ext uri="{28A0092B-C50C-407E-A947-70E740481C1C}">
+                          <a14:useLocalDpi xmlns:a14="http://schemas.microsoft.com/office/drawing/2010/main" val="0"/>
+                        </a:ext>
+                      </a:extLst>
+                    </a:blip>
+                    <a:srcRect/>
+                    <a:stretch>
+                      <a:fillRect/>
+                    </a:stretch>
+                  </pic:blipFill>
+                  <pic:spPr bwMode="auto">
+                    <a:xfrm>
+                      <a:off x="0" y="0"/>
+                      <a:ext cx="5943600" cy="3498233"/>
+                    </a:xfrm>
+                    <a:prstGeom prst="rect">
+                      <a:avLst/>
+                    </a:prstGeom>
+                    <a:noFill/>
+                    <a:ln>
+                      <a:noFill/>
+                    </a:ln>
+                  </pic:spPr>
+                </pic:pic>
+              </a:graphicData>
+            </a:graphic>
+          </wp:inline>
+        </w:drawing>
+      </w:r>
+    </w:p>
+    <w:p>
+      <w:pPr>
+        <w:pStyle w:val="Caption"/>
+        <w:jc w:val="center"/>
+      </w:pPr>
+      <w:r>
+        <w:t xml:space="preserve">Fig. </w:t>
+      </w:r>
+      <w:fldSimple w:instr=" SEQ Fig. \* ARABIC ">
+        <w:r>
+          <w:rPr>
+            <w:noProof/>
+          </w:rPr>
+          <w:t>5</w:t>
+        </w:r>
+      </w:fldSimple>
+      <w:r>
+        <w:t xml:space="preserve"> Deployment diagram</w:t>
+      </w:r>
     </w:p>
     <w:p>
       <w:pPr>
@@ -2301,6 +2804,7 @@
         <w:rPr>
           <w:rFonts w:ascii="Times New Roman" w:hAnsi="Times New Roman"/>
         </w:rPr>
+        <w:lastRenderedPageBreak/>
         <w:t>Elaboration – Iteration 1</w:t>
       </w:r>
       <w:r>
@@ -2350,101 +2854,126 @@
           <w:rFonts w:ascii="Times New Roman" w:hAnsi="Times New Roman"/>
         </w:rPr>
       </w:pPr>
-      <w:bookmarkStart w:id="9" w:name="_Toc285793963"/>
+      <w:bookmarkStart w:id="9" w:name="_Toc285793964"/>
       <w:r>
         <w:rPr>
           <w:rFonts w:ascii="Times New Roman" w:hAnsi="Times New Roman"/>
         </w:rPr>
-        <w:t>Dynamic Behavior</w:t>
+        <w:t xml:space="preserve">Class </w:t>
+      </w:r>
+      <w:r>
+        <w:rPr>
+          <w:rFonts w:ascii="Times New Roman" w:hAnsi="Times New Roman"/>
+        </w:rPr>
+        <w:t>Design</w:t>
       </w:r>
       <w:bookmarkEnd w:id="9"/>
     </w:p>
     <w:p>
       <w:pPr>
-        <w:ind w:left="709"/>
-        <w:rPr>
-          <w:i/>
-          <w:color w:val="943634"/>
-        </w:rPr>
-      </w:pPr>
-      <w:r>
-        <w:rPr>
-          <w:i/>
-          <w:color w:val="943634"/>
-        </w:rPr>
-        <w:t>[Create the interaction diagrams (1 sequence, 1 communication diagrams) for 2 relevant scenarios]</w:t>
-      </w:r>
-    </w:p>
-    <w:p>
-      <w:pPr>
-        <w:pStyle w:val="Heading2"/>
-        <w:numPr>
-          <w:ilvl w:val="1"/>
-          <w:numId w:val="12"/>
-        </w:numPr>
-        <w:ind w:left="709" w:hanging="709"/>
-        <w:rPr>
-          <w:rFonts w:ascii="Times New Roman" w:hAnsi="Times New Roman"/>
-        </w:rPr>
-      </w:pPr>
-      <w:bookmarkStart w:id="10" w:name="_Toc285793964"/>
-      <w:r>
-        <w:rPr>
-          <w:rFonts w:ascii="Times New Roman" w:hAnsi="Times New Roman"/>
-        </w:rPr>
-        <w:t xml:space="preserve">Class </w:t>
-      </w:r>
-      <w:r>
-        <w:rPr>
-          <w:rFonts w:ascii="Times New Roman" w:hAnsi="Times New Roman"/>
-        </w:rPr>
-        <w:t>Design</w:t>
-      </w:r>
-      <w:bookmarkEnd w:id="10"/>
-    </w:p>
-    <w:p>
-      <w:pPr>
-        <w:ind w:left="709"/>
-        <w:rPr>
-          <w:i/>
-          <w:color w:val="943634"/>
-        </w:rPr>
-      </w:pPr>
-      <w:r>
-        <w:rPr>
-          <w:i/>
-          <w:color w:val="943634"/>
-        </w:rPr>
-        <w:t>[Create the</w:t>
-      </w:r>
-      <w:r>
-        <w:rPr>
-          <w:i/>
-          <w:color w:val="943634"/>
-        </w:rPr>
-        <w:t xml:space="preserve"> UML</w:t>
-      </w:r>
-      <w:r>
-        <w:rPr>
-          <w:i/>
-          <w:color w:val="943634"/>
-        </w:rPr>
-        <w:t xml:space="preserve"> class diagram; apply</w:t>
-      </w:r>
-      <w:r>
-        <w:rPr>
-          <w:i/>
-          <w:color w:val="943634"/>
-        </w:rPr>
-        <w:t xml:space="preserve"> GoF patterns</w:t>
-      </w:r>
-      <w:r>
-        <w:rPr>
-          <w:i/>
-          <w:color w:val="943634"/>
-        </w:rPr>
-        <w:t xml:space="preserve"> and motivate your choice]</w:t>
-      </w:r>
+        <w:keepNext/>
+      </w:pPr>
+      <w:r>
+        <w:pict>
+          <v:shape id="_x0000_i1041" type="#_x0000_t75" style="width:468pt;height:273.75pt">
+            <v:imagedata r:id="rId13" o:title="UserUML"/>
+          </v:shape>
+        </w:pict>
+      </w:r>
+    </w:p>
+    <w:p>
+      <w:pPr>
+        <w:pStyle w:val="Caption"/>
+        <w:jc w:val="center"/>
+      </w:pPr>
+      <w:r>
+        <w:t xml:space="preserve">Fig. </w:t>
+      </w:r>
+      <w:fldSimple w:instr=" SEQ Fig. \* ARABIC ">
+        <w:r>
+          <w:rPr>
+            <w:noProof/>
+          </w:rPr>
+          <w:t>6</w:t>
+        </w:r>
+      </w:fldSimple>
+      <w:r>
+        <w:t xml:space="preserve"> General user-centered UML</w:t>
+      </w:r>
+    </w:p>
+    <w:p>
+      <w:pPr>
+        <w:ind w:firstLine="720"/>
+        <w:rPr>
+          <w:sz w:val="24"/>
+          <w:szCs w:val="24"/>
+        </w:rPr>
+      </w:pPr>
+      <w:r>
+        <w:rPr>
+          <w:sz w:val="24"/>
+          <w:szCs w:val="24"/>
+        </w:rPr>
+        <w:t xml:space="preserve">The software pattern used in this diagram are the recurrent Builder Patterns applied at the level of Building and Tile. The central role of this pattern is to increase the relative complexity of each object instance, which happens  in our case, starting from less specialized versions, that are described by the superclasses,  Building and Tile and going to the specialized versions described in the subclasses. </w:t>
+      </w:r>
+    </w:p>
+    <w:p>
+      <w:pPr>
+        <w:rPr>
+          <w:sz w:val="24"/>
+          <w:szCs w:val="24"/>
+        </w:rPr>
+      </w:pPr>
+    </w:p>
+    <w:p>
+      <w:pPr>
+        <w:ind w:firstLine="709"/>
+        <w:rPr>
+          <w:sz w:val="24"/>
+          <w:szCs w:val="24"/>
+        </w:rPr>
+      </w:pPr>
+      <w:r>
+        <w:rPr>
+          <w:sz w:val="24"/>
+          <w:szCs w:val="24"/>
+        </w:rPr>
+        <w:t>The Memento pattern is used at the level of the Architect class, because we want for a specific time, to be able to return to the previous state, before the initiation of a building queue(because the user may want to cancel that action, even though the construction process started at a specific time in the past and still hasn’t ended.</w:t>
+      </w:r>
+    </w:p>
+    <w:p>
+      <w:pPr>
+        <w:ind w:firstLine="709"/>
+        <w:rPr>
+          <w:sz w:val="24"/>
+          <w:szCs w:val="24"/>
+        </w:rPr>
+      </w:pPr>
+    </w:p>
+    <w:p>
+      <w:pPr>
+        <w:ind w:firstLine="709"/>
+        <w:rPr>
+          <w:sz w:val="24"/>
+          <w:szCs w:val="24"/>
+        </w:rPr>
+      </w:pPr>
+      <w:r>
+        <w:rPr>
+          <w:sz w:val="24"/>
+          <w:szCs w:val="24"/>
+        </w:rPr>
+        <w:t>The general class diagram follow a Top Down approach, starting from the User, which is the central class, containing indirectly all the logic behind each player’s instance of the game. The idea is to make the User as an exterior interface towards more advanced inter user actions, that will create the gameplay scenario.</w:t>
+      </w:r>
+    </w:p>
+    <w:p>
+      <w:pPr>
+        <w:ind w:firstLine="709"/>
+        <w:rPr>
+          <w:sz w:val="24"/>
+          <w:szCs w:val="24"/>
+        </w:rPr>
+      </w:pPr>
     </w:p>
     <w:p>
       <w:pPr>
@@ -2458,29 +2987,47 @@
           <w:rFonts w:ascii="Times New Roman" w:hAnsi="Times New Roman"/>
         </w:rPr>
       </w:pPr>
-      <w:bookmarkStart w:id="11" w:name="_Toc285793965"/>
+      <w:bookmarkStart w:id="10" w:name="_Toc285793965"/>
       <w:r>
         <w:rPr>
           <w:rFonts w:ascii="Times New Roman" w:hAnsi="Times New Roman"/>
         </w:rPr>
+        <w:lastRenderedPageBreak/>
         <w:t>Data Model</w:t>
       </w:r>
-      <w:bookmarkEnd w:id="11"/>
-    </w:p>
-    <w:p>
-      <w:pPr>
-        <w:ind w:left="709"/>
-        <w:rPr>
-          <w:i/>
-          <w:color w:val="943634"/>
-        </w:rPr>
-      </w:pPr>
-      <w:r>
-        <w:rPr>
-          <w:i/>
-          <w:color w:val="943634"/>
-        </w:rPr>
-        <w:t>[Create the data model for the system.]</w:t>
+      <w:bookmarkEnd w:id="10"/>
+    </w:p>
+    <w:p>
+      <w:pPr>
+        <w:keepNext/>
+        <w:jc w:val="center"/>
+      </w:pPr>
+      <w:r>
+        <w:pict>
+          <v:shape id="_x0000_i1055" type="#_x0000_t75" style="width:420.75pt;height:273pt">
+            <v:imagedata r:id="rId14" o:title="data_model"/>
+          </v:shape>
+        </w:pict>
+      </w:r>
+    </w:p>
+    <w:p>
+      <w:pPr>
+        <w:pStyle w:val="Caption"/>
+        <w:jc w:val="center"/>
+      </w:pPr>
+      <w:r>
+        <w:t xml:space="preserve">Fig. </w:t>
+      </w:r>
+      <w:fldSimple w:instr=" SEQ Fig. \* ARABIC ">
+        <w:r>
+          <w:rPr>
+            <w:noProof/>
+          </w:rPr>
+          <w:t>7</w:t>
+        </w:r>
+      </w:fldSimple>
+      <w:r>
+        <w:t xml:space="preserve"> MySQL data model</w:t>
       </w:r>
     </w:p>
     <w:p>
@@ -2495,48 +3042,38 @@
           <w:rFonts w:ascii="Times New Roman" w:hAnsi="Times New Roman"/>
         </w:rPr>
       </w:pPr>
-      <w:bookmarkStart w:id="12" w:name="_Toc285793966"/>
+      <w:bookmarkStart w:id="11" w:name="_Toc285793966"/>
       <w:r>
         <w:rPr>
           <w:rFonts w:ascii="Times New Roman" w:hAnsi="Times New Roman"/>
         </w:rPr>
         <w:t>Unit Testing</w:t>
       </w:r>
-      <w:bookmarkEnd w:id="12"/>
-    </w:p>
-    <w:p>
-      <w:pPr>
-        <w:ind w:left="709"/>
-        <w:rPr>
-          <w:i/>
-          <w:color w:val="943634"/>
-        </w:rPr>
-      </w:pPr>
-      <w:r>
-        <w:rPr>
-          <w:i/>
-          <w:color w:val="943634"/>
-        </w:rPr>
-        <w:t>[</w:t>
-      </w:r>
-      <w:r>
-        <w:rPr>
-          <w:i/>
-          <w:color w:val="943634"/>
-        </w:rPr>
-        <w:t>Present the used testing methods and the associated test case scenarios</w:t>
-      </w:r>
-      <w:r>
-        <w:rPr>
-          <w:i/>
-          <w:color w:val="943634"/>
-        </w:rPr>
-        <w:t>.]</w:t>
-      </w:r>
-    </w:p>
-    <w:p>
-      <w:pPr>
-        <w:ind w:firstLine="720"/>
+      <w:bookmarkEnd w:id="11"/>
+    </w:p>
+    <w:p>
+      <w:pPr>
+        <w:ind w:firstLine="709"/>
+        <w:rPr>
+          <w:sz w:val="24"/>
+          <w:szCs w:val="24"/>
+        </w:rPr>
+      </w:pPr>
+      <w:r>
+        <w:rPr>
+          <w:sz w:val="24"/>
+          <w:szCs w:val="24"/>
+        </w:rPr>
+        <w:t>The methods extensively used  were incremental tests made during the various implementation stages and functional testing of the system, were the system was treated from the perspective of a normal user, without taking into account the implementations made under the hood. The idea behind this was to offer a fully functional end version of the game, so that bugs would have ever existed, they would have been constrained in the backend.</w:t>
+      </w:r>
+    </w:p>
+    <w:p>
+      <w:pPr>
+        <w:ind w:firstLine="709"/>
+        <w:rPr>
+          <w:sz w:val="24"/>
+          <w:szCs w:val="24"/>
+        </w:rPr>
       </w:pPr>
     </w:p>
     <w:p>
@@ -2551,14 +3088,14 @@
           <w:rFonts w:ascii="Times New Roman" w:hAnsi="Times New Roman"/>
         </w:rPr>
       </w:pPr>
-      <w:bookmarkStart w:id="13" w:name="_Toc285793967"/>
+      <w:bookmarkStart w:id="12" w:name="_Toc285793967"/>
       <w:r>
         <w:rPr>
           <w:rFonts w:ascii="Times New Roman" w:hAnsi="Times New Roman"/>
         </w:rPr>
         <w:t>Elaboration – Iteration 2</w:t>
       </w:r>
-      <w:bookmarkEnd w:id="13"/>
+      <w:bookmarkEnd w:id="12"/>
     </w:p>
     <w:p>
       <w:pPr>
@@ -2572,30 +3109,29 @@
           <w:rFonts w:ascii="Times New Roman" w:hAnsi="Times New Roman"/>
         </w:rPr>
       </w:pPr>
-      <w:bookmarkStart w:id="14" w:name="_Toc285793968"/>
+      <w:bookmarkStart w:id="13" w:name="_Toc285793968"/>
       <w:r>
         <w:rPr>
           <w:rFonts w:ascii="Times New Roman" w:hAnsi="Times New Roman"/>
         </w:rPr>
         <w:t>Architectural Design Refinement</w:t>
       </w:r>
-      <w:bookmarkEnd w:id="14"/>
-    </w:p>
-    <w:p>
-      <w:pPr>
-        <w:ind w:left="720"/>
-        <w:rPr>
-          <w:b/>
-          <w:i/>
-          <w:color w:val="943634" w:themeColor="accent2" w:themeShade="BF"/>
-        </w:rPr>
-      </w:pPr>
-      <w:r>
-        <w:rPr>
-          <w:i/>
-          <w:color w:val="943634" w:themeColor="accent2" w:themeShade="BF"/>
-        </w:rPr>
-        <w:t>[Refine the architectural design: conceptual architecture, package design (consider package design principles), component and deployment diagrams. Motivate the changes that have been made.]</w:t>
+      <w:bookmarkEnd w:id="13"/>
+    </w:p>
+    <w:p>
+      <w:pPr>
+        <w:ind w:firstLine="709"/>
+        <w:rPr>
+          <w:sz w:val="24"/>
+          <w:szCs w:val="24"/>
+        </w:rPr>
+      </w:pPr>
+      <w:r>
+        <w:rPr>
+          <w:sz w:val="24"/>
+          <w:szCs w:val="24"/>
+        </w:rPr>
+        <w:t>No architectural refinements were made, as the general structured maintained a good general structure. The difference was done by adding two news packages, View and Controller, which linked with the current packages that defined the Bussiness Logic.</w:t>
       </w:r>
     </w:p>
     <w:p>
@@ -2610,92 +3146,47 @@
           <w:rFonts w:ascii="Times New Roman" w:hAnsi="Times New Roman"/>
         </w:rPr>
       </w:pPr>
-      <w:bookmarkStart w:id="15" w:name="_Toc285793969"/>
+      <w:bookmarkStart w:id="14" w:name="_Toc285793969"/>
       <w:r>
         <w:rPr>
           <w:rFonts w:ascii="Times New Roman" w:hAnsi="Times New Roman"/>
         </w:rPr>
+        <w:lastRenderedPageBreak/>
         <w:t>Design Model Refinement</w:t>
       </w:r>
-      <w:bookmarkEnd w:id="15"/>
-    </w:p>
-    <w:p>
-      <w:pPr>
-        <w:pStyle w:val="Heading2"/>
-        <w:numPr>
-          <w:ilvl w:val="0"/>
-          <w:numId w:val="0"/>
-        </w:numPr>
-        <w:ind w:left="720"/>
-        <w:rPr>
-          <w:rFonts w:ascii="Times New Roman" w:hAnsi="Times New Roman"/>
-          <w:b w:val="0"/>
-          <w:sz w:val="24"/>
-        </w:rPr>
-      </w:pPr>
-      <w:bookmarkStart w:id="16" w:name="_Toc285725326"/>
-      <w:bookmarkStart w:id="17" w:name="_Toc285725569"/>
-      <w:bookmarkStart w:id="18" w:name="_Toc285793970"/>
-      <w:r>
-        <w:rPr>
-          <w:rFonts w:ascii="Times New Roman" w:hAnsi="Times New Roman"/>
-          <w:b w:val="0"/>
-          <w:i/>
-          <w:color w:val="943634"/>
-        </w:rPr>
-        <w:t>[Refine the UML class diagram by applying</w:t>
-      </w:r>
-      <w:r>
-        <w:rPr>
-          <w:rFonts w:ascii="Times New Roman" w:hAnsi="Times New Roman"/>
-          <w:b w:val="0"/>
-          <w:i/>
-          <w:color w:val="943634"/>
-        </w:rPr>
-        <w:t xml:space="preserve"> class design principles and </w:t>
-      </w:r>
-      <w:r>
-        <w:rPr>
-          <w:rFonts w:ascii="Times New Roman" w:hAnsi="Times New Roman"/>
-          <w:b w:val="0"/>
-          <w:i/>
-          <w:color w:val="943634"/>
-        </w:rPr>
-        <w:t>GRASP; motivate your choices. Deliver the updated class diagrams.]</w:t>
-      </w:r>
-      <w:bookmarkEnd w:id="16"/>
-      <w:bookmarkEnd w:id="17"/>
-      <w:bookmarkEnd w:id="18"/>
-    </w:p>
-    <w:p>
-      <w:pPr>
-        <w:pStyle w:val="ListParagraph"/>
-        <w:rPr>
-          <w:i/>
-          <w:color w:val="943634"/>
-        </w:rPr>
-      </w:pPr>
-    </w:p>
-    <w:p>
-      <w:pPr>
-        <w:pStyle w:val="ListParagraph"/>
-        <w:tabs>
-          <w:tab w:val="left" w:pos="990"/>
-          <w:tab w:val="left" w:pos="1170"/>
-        </w:tabs>
-        <w:rPr>
-          <w:b/>
-        </w:rPr>
-      </w:pPr>
-    </w:p>
-    <w:p>
-      <w:pPr>
-        <w:ind w:left="720"/>
-        <w:rPr>
-          <w:i/>
-          <w:color w:val="943634"/>
-        </w:rPr>
-      </w:pPr>
+      <w:bookmarkEnd w:id="14"/>
+    </w:p>
+    <w:p>
+      <w:pPr>
+        <w:keepNext/>
+      </w:pPr>
+      <w:r>
+        <w:pict>
+          <v:shape id="_x0000_i1053" type="#_x0000_t75" style="width:467.25pt;height:243.75pt">
+            <v:imagedata r:id="rId15" o:title="UserUMLUpdated"/>
+          </v:shape>
+        </w:pict>
+      </w:r>
+    </w:p>
+    <w:p>
+      <w:pPr>
+        <w:pStyle w:val="Caption"/>
+        <w:jc w:val="center"/>
+      </w:pPr>
+      <w:r>
+        <w:t xml:space="preserve">Fig. </w:t>
+      </w:r>
+      <w:fldSimple w:instr=" SEQ Fig. \* ARABIC ">
+        <w:r>
+          <w:rPr>
+            <w:noProof/>
+          </w:rPr>
+          <w:t>8</w:t>
+        </w:r>
+      </w:fldSimple>
+      <w:r>
+        <w:t xml:space="preserve"> Updated UML</w:t>
+      </w:r>
     </w:p>
     <w:p>
       <w:pPr>
@@ -2727,14 +3218,14 @@
           <w:rFonts w:ascii="Times New Roman" w:hAnsi="Times New Roman"/>
         </w:rPr>
       </w:pPr>
-      <w:bookmarkStart w:id="19" w:name="_Toc285793971"/>
+      <w:bookmarkStart w:id="15" w:name="_Toc285793971"/>
       <w:r>
         <w:rPr>
           <w:rFonts w:ascii="Times New Roman" w:hAnsi="Times New Roman"/>
         </w:rPr>
         <w:t>Construction and Transition</w:t>
       </w:r>
-      <w:bookmarkEnd w:id="19"/>
+      <w:bookmarkEnd w:id="15"/>
     </w:p>
     <w:p>
       <w:pPr>
@@ -2756,31 +3247,412 @@
           <w:rFonts w:ascii="Times New Roman" w:hAnsi="Times New Roman"/>
         </w:rPr>
       </w:pPr>
-      <w:bookmarkStart w:id="20" w:name="_Toc285793972"/>
+      <w:bookmarkStart w:id="16" w:name="_Toc285793972"/>
       <w:r>
         <w:rPr>
           <w:rFonts w:ascii="Times New Roman" w:hAnsi="Times New Roman"/>
         </w:rPr>
         <w:t>System Testing</w:t>
       </w:r>
-      <w:bookmarkEnd w:id="20"/>
-    </w:p>
-    <w:p>
-      <w:pPr>
-        <w:ind w:firstLine="720"/>
-        <w:rPr>
-          <w:i/>
-          <w:color w:val="943634"/>
-        </w:rPr>
-      </w:pPr>
-      <w:r>
-        <w:rPr>
-          <w:i/>
-          <w:color w:val="943634"/>
-        </w:rPr>
-        <w:t>[Describe how you applied integration testing and present the associated test case scenarios.]</w:t>
-      </w:r>
-    </w:p>
+      <w:bookmarkEnd w:id="16"/>
+    </w:p>
+    <w:tbl>
+      <w:tblPr>
+        <w:tblStyle w:val="GridTable4-Accent1"/>
+        <w:tblW w:w="0" w:type="auto"/>
+        <w:tblLook w:val="04A0" w:firstRow="1" w:lastRow="0" w:firstColumn="1" w:lastColumn="0" w:noHBand="0" w:noVBand="1"/>
+      </w:tblPr>
+      <w:tblGrid>
+        <w:gridCol w:w="738"/>
+        <w:gridCol w:w="2700"/>
+        <w:gridCol w:w="3744"/>
+        <w:gridCol w:w="2394"/>
+      </w:tblGrid>
+      <w:tr>
+        <w:trPr>
+          <w:cnfStyle w:val="100000000000" w:firstRow="1" w:lastRow="0" w:firstColumn="0" w:lastColumn="0" w:oddVBand="0" w:evenVBand="0" w:oddHBand="0" w:evenHBand="0" w:firstRowFirstColumn="0" w:firstRowLastColumn="0" w:lastRowFirstColumn="0" w:lastRowLastColumn="0"/>
+        </w:trPr>
+        <w:tc>
+          <w:tcPr>
+            <w:cnfStyle w:val="001000000000" w:firstRow="0" w:lastRow="0" w:firstColumn="1" w:lastColumn="0" w:oddVBand="0" w:evenVBand="0" w:oddHBand="0" w:evenHBand="0" w:firstRowFirstColumn="0" w:firstRowLastColumn="0" w:lastRowFirstColumn="0" w:lastRowLastColumn="0"/>
+            <w:tcW w:w="738" w:type="dxa"/>
+          </w:tcPr>
+          <w:p>
+            <w:pPr>
+              <w:jc w:val="center"/>
+              <w:rPr>
+                <w:sz w:val="24"/>
+                <w:szCs w:val="24"/>
+              </w:rPr>
+            </w:pPr>
+            <w:r>
+              <w:rPr>
+                <w:sz w:val="24"/>
+                <w:szCs w:val="24"/>
+              </w:rPr>
+              <w:t>#</w:t>
+            </w:r>
+          </w:p>
+        </w:tc>
+        <w:tc>
+          <w:tcPr>
+            <w:tcW w:w="2700" w:type="dxa"/>
+          </w:tcPr>
+          <w:p>
+            <w:pPr>
+              <w:jc w:val="center"/>
+              <w:cnfStyle w:val="100000000000" w:firstRow="1" w:lastRow="0" w:firstColumn="0" w:lastColumn="0" w:oddVBand="0" w:evenVBand="0" w:oddHBand="0" w:evenHBand="0" w:firstRowFirstColumn="0" w:firstRowLastColumn="0" w:lastRowFirstColumn="0" w:lastRowLastColumn="0"/>
+              <w:rPr>
+                <w:sz w:val="24"/>
+                <w:szCs w:val="24"/>
+              </w:rPr>
+            </w:pPr>
+            <w:r>
+              <w:rPr>
+                <w:sz w:val="24"/>
+                <w:szCs w:val="24"/>
+              </w:rPr>
+              <w:t>Test Case Objective</w:t>
+            </w:r>
+          </w:p>
+        </w:tc>
+        <w:tc>
+          <w:tcPr>
+            <w:tcW w:w="3744" w:type="dxa"/>
+          </w:tcPr>
+          <w:p>
+            <w:pPr>
+              <w:jc w:val="center"/>
+              <w:cnfStyle w:val="100000000000" w:firstRow="1" w:lastRow="0" w:firstColumn="0" w:lastColumn="0" w:oddVBand="0" w:evenVBand="0" w:oddHBand="0" w:evenHBand="0" w:firstRowFirstColumn="0" w:firstRowLastColumn="0" w:lastRowFirstColumn="0" w:lastRowLastColumn="0"/>
+              <w:rPr>
+                <w:sz w:val="24"/>
+                <w:szCs w:val="24"/>
+              </w:rPr>
+            </w:pPr>
+            <w:r>
+              <w:rPr>
+                <w:sz w:val="24"/>
+                <w:szCs w:val="24"/>
+              </w:rPr>
+              <w:t>Test Case Description</w:t>
+            </w:r>
+          </w:p>
+        </w:tc>
+        <w:tc>
+          <w:tcPr>
+            <w:tcW w:w="2394" w:type="dxa"/>
+          </w:tcPr>
+          <w:p>
+            <w:pPr>
+              <w:jc w:val="center"/>
+              <w:cnfStyle w:val="100000000000" w:firstRow="1" w:lastRow="0" w:firstColumn="0" w:lastColumn="0" w:oddVBand="0" w:evenVBand="0" w:oddHBand="0" w:evenHBand="0" w:firstRowFirstColumn="0" w:firstRowLastColumn="0" w:lastRowFirstColumn="0" w:lastRowLastColumn="0"/>
+              <w:rPr>
+                <w:sz w:val="24"/>
+                <w:szCs w:val="24"/>
+              </w:rPr>
+            </w:pPr>
+            <w:r>
+              <w:rPr>
+                <w:sz w:val="24"/>
+                <w:szCs w:val="24"/>
+              </w:rPr>
+              <w:t>Expected result</w:t>
+            </w:r>
+          </w:p>
+        </w:tc>
+      </w:tr>
+      <w:tr>
+        <w:trPr>
+          <w:cnfStyle w:val="000000100000" w:firstRow="0" w:lastRow="0" w:firstColumn="0" w:lastColumn="0" w:oddVBand="0" w:evenVBand="0" w:oddHBand="1" w:evenHBand="0" w:firstRowFirstColumn="0" w:firstRowLastColumn="0" w:lastRowFirstColumn="0" w:lastRowLastColumn="0"/>
+        </w:trPr>
+        <w:tc>
+          <w:tcPr>
+            <w:cnfStyle w:val="001000000000" w:firstRow="0" w:lastRow="0" w:firstColumn="1" w:lastColumn="0" w:oddVBand="0" w:evenVBand="0" w:oddHBand="0" w:evenHBand="0" w:firstRowFirstColumn="0" w:firstRowLastColumn="0" w:lastRowFirstColumn="0" w:lastRowLastColumn="0"/>
+            <w:tcW w:w="738" w:type="dxa"/>
+          </w:tcPr>
+          <w:p>
+            <w:pPr>
+              <w:jc w:val="center"/>
+              <w:rPr>
+                <w:sz w:val="24"/>
+                <w:szCs w:val="24"/>
+              </w:rPr>
+            </w:pPr>
+            <w:r>
+              <w:rPr>
+                <w:sz w:val="24"/>
+                <w:szCs w:val="24"/>
+              </w:rPr>
+              <w:t>1</w:t>
+            </w:r>
+          </w:p>
+        </w:tc>
+        <w:tc>
+          <w:tcPr>
+            <w:tcW w:w="2700" w:type="dxa"/>
+          </w:tcPr>
+          <w:p>
+            <w:pPr>
+              <w:jc w:val="center"/>
+              <w:cnfStyle w:val="000000100000" w:firstRow="0" w:lastRow="0" w:firstColumn="0" w:lastColumn="0" w:oddVBand="0" w:evenVBand="0" w:oddHBand="1" w:evenHBand="0" w:firstRowFirstColumn="0" w:firstRowLastColumn="0" w:lastRowFirstColumn="0" w:lastRowLastColumn="0"/>
+              <w:rPr>
+                <w:sz w:val="24"/>
+                <w:szCs w:val="24"/>
+              </w:rPr>
+            </w:pPr>
+            <w:r>
+              <w:rPr>
+                <w:sz w:val="24"/>
+                <w:szCs w:val="24"/>
+              </w:rPr>
+              <w:t>To check if the login works properly</w:t>
+            </w:r>
+          </w:p>
+        </w:tc>
+        <w:tc>
+          <w:tcPr>
+            <w:tcW w:w="3744" w:type="dxa"/>
+          </w:tcPr>
+          <w:p>
+            <w:pPr>
+              <w:jc w:val="center"/>
+              <w:cnfStyle w:val="000000100000" w:firstRow="0" w:lastRow="0" w:firstColumn="0" w:lastColumn="0" w:oddVBand="0" w:evenVBand="0" w:oddHBand="1" w:evenHBand="0" w:firstRowFirstColumn="0" w:firstRowLastColumn="0" w:lastRowFirstColumn="0" w:lastRowLastColumn="0"/>
+              <w:rPr>
+                <w:sz w:val="24"/>
+                <w:szCs w:val="24"/>
+              </w:rPr>
+            </w:pPr>
+            <w:r>
+              <w:rPr>
+                <w:sz w:val="24"/>
+                <w:szCs w:val="24"/>
+              </w:rPr>
+              <w:t>Checked by entering various email addresses, that were not in the DB. Tried SQL injection and wrong passwords.</w:t>
+            </w:r>
+          </w:p>
+        </w:tc>
+        <w:tc>
+          <w:tcPr>
+            <w:tcW w:w="2394" w:type="dxa"/>
+          </w:tcPr>
+          <w:p>
+            <w:pPr>
+              <w:jc w:val="center"/>
+              <w:cnfStyle w:val="000000100000" w:firstRow="0" w:lastRow="0" w:firstColumn="0" w:lastColumn="0" w:oddVBand="0" w:evenVBand="0" w:oddHBand="1" w:evenHBand="0" w:firstRowFirstColumn="0" w:firstRowLastColumn="0" w:lastRowFirstColumn="0" w:lastRowLastColumn="0"/>
+              <w:rPr>
+                <w:sz w:val="24"/>
+                <w:szCs w:val="24"/>
+              </w:rPr>
+            </w:pPr>
+            <w:r>
+              <w:rPr>
+                <w:sz w:val="24"/>
+                <w:szCs w:val="24"/>
+              </w:rPr>
+              <w:t>To obtain error messages at each step of the test cases</w:t>
+            </w:r>
+          </w:p>
+        </w:tc>
+      </w:tr>
+      <w:tr>
+        <w:tc>
+          <w:tcPr>
+            <w:cnfStyle w:val="001000000000" w:firstRow="0" w:lastRow="0" w:firstColumn="1" w:lastColumn="0" w:oddVBand="0" w:evenVBand="0" w:oddHBand="0" w:evenHBand="0" w:firstRowFirstColumn="0" w:firstRowLastColumn="0" w:lastRowFirstColumn="0" w:lastRowLastColumn="0"/>
+            <w:tcW w:w="738" w:type="dxa"/>
+          </w:tcPr>
+          <w:p>
+            <w:pPr>
+              <w:jc w:val="center"/>
+              <w:rPr>
+                <w:sz w:val="24"/>
+                <w:szCs w:val="24"/>
+              </w:rPr>
+            </w:pPr>
+            <w:r>
+              <w:rPr>
+                <w:sz w:val="24"/>
+                <w:szCs w:val="24"/>
+              </w:rPr>
+              <w:t>2</w:t>
+            </w:r>
+          </w:p>
+        </w:tc>
+        <w:tc>
+          <w:tcPr>
+            <w:tcW w:w="2700" w:type="dxa"/>
+          </w:tcPr>
+          <w:p>
+            <w:pPr>
+              <w:jc w:val="center"/>
+              <w:cnfStyle w:val="000000000000" w:firstRow="0" w:lastRow="0" w:firstColumn="0" w:lastColumn="0" w:oddVBand="0" w:evenVBand="0" w:oddHBand="0" w:evenHBand="0" w:firstRowFirstColumn="0" w:firstRowLastColumn="0" w:lastRowFirstColumn="0" w:lastRowLastColumn="0"/>
+              <w:rPr>
+                <w:sz w:val="24"/>
+                <w:szCs w:val="24"/>
+              </w:rPr>
+            </w:pPr>
+            <w:r>
+              <w:rPr>
+                <w:sz w:val="24"/>
+                <w:szCs w:val="24"/>
+              </w:rPr>
+              <w:t>To check if the buildings can be dragged and dropped in the construction zone</w:t>
+            </w:r>
+          </w:p>
+        </w:tc>
+        <w:tc>
+          <w:tcPr>
+            <w:tcW w:w="3744" w:type="dxa"/>
+          </w:tcPr>
+          <w:p>
+            <w:pPr>
+              <w:jc w:val="center"/>
+              <w:cnfStyle w:val="000000000000" w:firstRow="0" w:lastRow="0" w:firstColumn="0" w:lastColumn="0" w:oddVBand="0" w:evenVBand="0" w:oddHBand="0" w:evenHBand="0" w:firstRowFirstColumn="0" w:firstRowLastColumn="0" w:lastRowFirstColumn="0" w:lastRowLastColumn="0"/>
+              <w:rPr>
+                <w:sz w:val="24"/>
+                <w:szCs w:val="24"/>
+              </w:rPr>
+            </w:pPr>
+            <w:r>
+              <w:rPr>
+                <w:sz w:val="24"/>
+                <w:szCs w:val="24"/>
+              </w:rPr>
+              <w:t>The buildings available in the Village perspective should offer the possibility to be dragged and dropped in the construction area, and for the buildings to stop appearing in the unconstructed queue.</w:t>
+            </w:r>
+          </w:p>
+        </w:tc>
+        <w:tc>
+          <w:tcPr>
+            <w:tcW w:w="2394" w:type="dxa"/>
+          </w:tcPr>
+          <w:p>
+            <w:pPr>
+              <w:jc w:val="center"/>
+              <w:cnfStyle w:val="000000000000" w:firstRow="0" w:lastRow="0" w:firstColumn="0" w:lastColumn="0" w:oddVBand="0" w:evenVBand="0" w:oddHBand="0" w:evenHBand="0" w:firstRowFirstColumn="0" w:firstRowLastColumn="0" w:lastRowFirstColumn="0" w:lastRowLastColumn="0"/>
+              <w:rPr>
+                <w:sz w:val="24"/>
+                <w:szCs w:val="24"/>
+              </w:rPr>
+            </w:pPr>
+            <w:r>
+              <w:rPr>
+                <w:sz w:val="24"/>
+                <w:szCs w:val="24"/>
+              </w:rPr>
+              <w:t>To be able to drag all the buildings in the construction area, and not be able to put them outside of it.</w:t>
+            </w:r>
+          </w:p>
+        </w:tc>
+      </w:tr>
+      <w:tr>
+        <w:trPr>
+          <w:cnfStyle w:val="000000100000" w:firstRow="0" w:lastRow="0" w:firstColumn="0" w:lastColumn="0" w:oddVBand="0" w:evenVBand="0" w:oddHBand="1" w:evenHBand="0" w:firstRowFirstColumn="0" w:firstRowLastColumn="0" w:lastRowFirstColumn="0" w:lastRowLastColumn="0"/>
+        </w:trPr>
+        <w:tc>
+          <w:tcPr>
+            <w:cnfStyle w:val="001000000000" w:firstRow="0" w:lastRow="0" w:firstColumn="1" w:lastColumn="0" w:oddVBand="0" w:evenVBand="0" w:oddHBand="0" w:evenHBand="0" w:firstRowFirstColumn="0" w:firstRowLastColumn="0" w:lastRowFirstColumn="0" w:lastRowLastColumn="0"/>
+            <w:tcW w:w="738" w:type="dxa"/>
+          </w:tcPr>
+          <w:p>
+            <w:pPr>
+              <w:jc w:val="center"/>
+              <w:rPr>
+                <w:sz w:val="24"/>
+                <w:szCs w:val="24"/>
+              </w:rPr>
+            </w:pPr>
+            <w:r>
+              <w:rPr>
+                <w:sz w:val="24"/>
+                <w:szCs w:val="24"/>
+              </w:rPr>
+              <w:t>3</w:t>
+            </w:r>
+          </w:p>
+        </w:tc>
+        <w:tc>
+          <w:tcPr>
+            <w:tcW w:w="2700" w:type="dxa"/>
+          </w:tcPr>
+          <w:p>
+            <w:pPr>
+              <w:jc w:val="center"/>
+              <w:cnfStyle w:val="000000100000" w:firstRow="0" w:lastRow="0" w:firstColumn="0" w:lastColumn="0" w:oddVBand="0" w:evenVBand="0" w:oddHBand="1" w:evenHBand="0" w:firstRowFirstColumn="0" w:firstRowLastColumn="0" w:lastRowFirstColumn="0" w:lastRowLastColumn="0"/>
+              <w:rPr>
+                <w:sz w:val="24"/>
+                <w:szCs w:val="24"/>
+              </w:rPr>
+            </w:pPr>
+            <w:r>
+              <w:rPr>
+                <w:sz w:val="24"/>
+                <w:szCs w:val="24"/>
+              </w:rPr>
+              <w:t>To check if the construction queue works</w:t>
+            </w:r>
+          </w:p>
+        </w:tc>
+        <w:tc>
+          <w:tcPr>
+            <w:tcW w:w="3744" w:type="dxa"/>
+          </w:tcPr>
+          <w:p>
+            <w:pPr>
+              <w:jc w:val="center"/>
+              <w:cnfStyle w:val="000000100000" w:firstRow="0" w:lastRow="0" w:firstColumn="0" w:lastColumn="0" w:oddVBand="0" w:evenVBand="0" w:oddHBand="1" w:evenHBand="0" w:firstRowFirstColumn="0" w:firstRowLastColumn="0" w:lastRowFirstColumn="0" w:lastRowLastColumn="0"/>
+              <w:rPr>
+                <w:sz w:val="24"/>
+                <w:szCs w:val="24"/>
+              </w:rPr>
+            </w:pPr>
+            <w:r>
+              <w:rPr>
+                <w:sz w:val="24"/>
+                <w:szCs w:val="24"/>
+              </w:rPr>
+              <w:t>T</w:t>
+            </w:r>
+            <w:r>
+              <w:rPr>
+                <w:sz w:val="24"/>
+                <w:szCs w:val="24"/>
+              </w:rPr>
+              <w:t>he user would put in th</w:t>
+            </w:r>
+            <w:r>
+              <w:rPr>
+                <w:sz w:val="24"/>
+                <w:szCs w:val="24"/>
+              </w:rPr>
+              <w:t>e time queue multiple buildings to be constructed, depending on the resources it has and then cancelling a random number of them, repeating the test multiple times.</w:t>
+            </w:r>
+          </w:p>
+        </w:tc>
+        <w:tc>
+          <w:tcPr>
+            <w:tcW w:w="2394" w:type="dxa"/>
+          </w:tcPr>
+          <w:p>
+            <w:pPr>
+              <w:jc w:val="center"/>
+              <w:cnfStyle w:val="000000100000" w:firstRow="0" w:lastRow="0" w:firstColumn="0" w:lastColumn="0" w:oddVBand="0" w:evenVBand="0" w:oddHBand="1" w:evenHBand="0" w:firstRowFirstColumn="0" w:firstRowLastColumn="0" w:lastRowFirstColumn="0" w:lastRowLastColumn="0"/>
+              <w:rPr>
+                <w:sz w:val="24"/>
+                <w:szCs w:val="24"/>
+              </w:rPr>
+            </w:pPr>
+            <w:r>
+              <w:rPr>
+                <w:sz w:val="24"/>
+                <w:szCs w:val="24"/>
+              </w:rPr>
+              <w:t>To come back at the initial state, prior to the construct action.</w:t>
+            </w:r>
+          </w:p>
+        </w:tc>
+      </w:tr>
+    </w:tbl>
+    <w:p/>
     <w:p>
       <w:pPr>
         <w:pStyle w:val="Heading1"/>
@@ -2793,29 +3665,74 @@
           <w:rFonts w:ascii="Times New Roman" w:hAnsi="Times New Roman"/>
         </w:rPr>
       </w:pPr>
-      <w:bookmarkStart w:id="21" w:name="_Toc285793973"/>
+      <w:bookmarkStart w:id="17" w:name="_Toc285793973"/>
       <w:r>
         <w:rPr>
           <w:rFonts w:ascii="Times New Roman" w:hAnsi="Times New Roman"/>
         </w:rPr>
+        <w:lastRenderedPageBreak/>
         <w:t>Future improvements</w:t>
       </w:r>
-      <w:bookmarkEnd w:id="21"/>
-    </w:p>
-    <w:p>
-      <w:pPr>
-        <w:ind w:firstLine="720"/>
-        <w:rPr>
-          <w:i/>
-          <w:color w:val="943634"/>
-        </w:rPr>
-      </w:pPr>
-      <w:r>
-        <w:rPr>
-          <w:i/>
-          <w:color w:val="943634"/>
-        </w:rPr>
-        <w:t>[Present future improvements for the system]</w:t>
+      <w:bookmarkEnd w:id="17"/>
+    </w:p>
+    <w:p>
+      <w:pPr>
+        <w:ind w:left="709"/>
+        <w:rPr>
+          <w:sz w:val="24"/>
+          <w:szCs w:val="24"/>
+        </w:rPr>
+      </w:pPr>
+      <w:r>
+        <w:rPr>
+          <w:sz w:val="24"/>
+          <w:szCs w:val="24"/>
+        </w:rPr>
+        <w:t xml:space="preserve">The system should allow in the future a single player mode for each user </w:t>
+      </w:r>
+      <w:r>
+        <w:rPr>
+          <w:sz w:val="24"/>
+          <w:szCs w:val="24"/>
+        </w:rPr>
+        <w:t>and also a Hero</w:t>
+      </w:r>
+    </w:p>
+    <w:p>
+      <w:pPr>
+        <w:rPr>
+          <w:sz w:val="24"/>
+          <w:szCs w:val="24"/>
+        </w:rPr>
+      </w:pPr>
+      <w:r>
+        <w:rPr>
+          <w:sz w:val="24"/>
+          <w:szCs w:val="24"/>
+        </w:rPr>
+        <w:t xml:space="preserve">mode, were each </w:t>
+      </w:r>
+      <w:r>
+        <w:rPr>
+          <w:sz w:val="24"/>
+          <w:szCs w:val="24"/>
+        </w:rPr>
+        <w:t xml:space="preserve">user will build a hero that would be used in various kind of actions in the village and outside. A major difference in comparison with games from the same genre would be to have an animated character, that would implement simple movements (walking, running, fighting etc.). The end goal would be to move the game away from the static point and click approach and to create a specific style of it’s own. </w:t>
+      </w:r>
+    </w:p>
+    <w:p>
+      <w:pPr>
+        <w:rPr>
+          <w:sz w:val="24"/>
+          <w:szCs w:val="24"/>
+        </w:rPr>
+      </w:pPr>
+      <w:r>
+        <w:rPr>
+          <w:sz w:val="24"/>
+          <w:szCs w:val="24"/>
+        </w:rPr>
+        <w:tab/>
       </w:r>
     </w:p>
     <w:p>
@@ -2839,16 +3756,141 @@
           <w:rFonts w:ascii="Times New Roman" w:hAnsi="Times New Roman"/>
         </w:rPr>
       </w:pPr>
-      <w:bookmarkStart w:id="22" w:name="_Toc285793974"/>
+      <w:bookmarkStart w:id="18" w:name="_Toc285793974"/>
       <w:r>
         <w:rPr>
           <w:rFonts w:ascii="Times New Roman" w:hAnsi="Times New Roman"/>
         </w:rPr>
         <w:t>Bibliography</w:t>
       </w:r>
-      <w:bookmarkEnd w:id="22"/>
+      <w:bookmarkEnd w:id="18"/>
     </w:p>
     <w:p/>
+    <w:p>
+      <w:pPr>
+        <w:pStyle w:val="ListParagraph"/>
+        <w:numPr>
+          <w:ilvl w:val="0"/>
+          <w:numId w:val="16"/>
+        </w:numPr>
+        <w:rPr>
+          <w:sz w:val="24"/>
+          <w:szCs w:val="24"/>
+        </w:rPr>
+      </w:pPr>
+      <w:hyperlink r:id="rId16" w:history="1">
+        <w:r>
+          <w:rPr>
+            <w:rStyle w:val="Hyperlink"/>
+            <w:sz w:val="24"/>
+            <w:szCs w:val="24"/>
+          </w:rPr>
+          <w:t>http://www.guru99.com/integration-testing.html</w:t>
+        </w:r>
+      </w:hyperlink>
+    </w:p>
+    <w:p>
+      <w:pPr>
+        <w:pStyle w:val="ListParagraph"/>
+        <w:numPr>
+          <w:ilvl w:val="0"/>
+          <w:numId w:val="16"/>
+        </w:numPr>
+        <w:rPr>
+          <w:sz w:val="24"/>
+          <w:szCs w:val="24"/>
+        </w:rPr>
+      </w:pPr>
+      <w:hyperlink r:id="rId17" w:history="1">
+        <w:r>
+          <w:rPr>
+            <w:rStyle w:val="Hyperlink"/>
+            <w:sz w:val="24"/>
+            <w:szCs w:val="24"/>
+          </w:rPr>
+          <w:t>https://en.wikipedia.org/wiki/Architectural_pattern</w:t>
+        </w:r>
+      </w:hyperlink>
+    </w:p>
+    <w:p>
+      <w:pPr>
+        <w:pStyle w:val="ListParagraph"/>
+        <w:numPr>
+          <w:ilvl w:val="0"/>
+          <w:numId w:val="16"/>
+        </w:numPr>
+        <w:rPr>
+          <w:sz w:val="24"/>
+          <w:szCs w:val="24"/>
+        </w:rPr>
+      </w:pPr>
+      <w:hyperlink r:id="rId18" w:history="1">
+        <w:r>
+          <w:rPr>
+            <w:rStyle w:val="Hyperlink"/>
+            <w:sz w:val="24"/>
+            <w:szCs w:val="24"/>
+          </w:rPr>
+          <w:t>http://www.scaledagileframework.com/domain-modeling/</w:t>
+        </w:r>
+      </w:hyperlink>
+    </w:p>
+    <w:p>
+      <w:pPr>
+        <w:pStyle w:val="ListParagraph"/>
+        <w:numPr>
+          <w:ilvl w:val="0"/>
+          <w:numId w:val="16"/>
+        </w:numPr>
+        <w:rPr>
+          <w:sz w:val="24"/>
+          <w:szCs w:val="24"/>
+        </w:rPr>
+      </w:pPr>
+      <w:hyperlink r:id="rId19" w:history="1">
+        <w:r>
+          <w:rPr>
+            <w:rStyle w:val="Hyperlink"/>
+            <w:sz w:val="24"/>
+            <w:szCs w:val="24"/>
+          </w:rPr>
+          <w:t>https://www.lynda.com/Java-tutorials/Introduction-GRASP-princ</w:t>
+        </w:r>
+        <w:bookmarkStart w:id="19" w:name="_GoBack"/>
+        <w:bookmarkEnd w:id="19"/>
+        <w:r>
+          <w:rPr>
+            <w:rStyle w:val="Hyperlink"/>
+            <w:sz w:val="24"/>
+            <w:szCs w:val="24"/>
+          </w:rPr>
+          <w:t>iples/96949/106106-4.html</w:t>
+        </w:r>
+      </w:hyperlink>
+    </w:p>
+    <w:p>
+      <w:pPr>
+        <w:pStyle w:val="ListParagraph"/>
+        <w:numPr>
+          <w:ilvl w:val="0"/>
+          <w:numId w:val="16"/>
+        </w:numPr>
+        <w:rPr>
+          <w:sz w:val="24"/>
+          <w:szCs w:val="24"/>
+        </w:rPr>
+      </w:pPr>
+      <w:hyperlink r:id="rId20" w:history="1">
+        <w:r>
+          <w:rPr>
+            <w:rStyle w:val="Hyperlink"/>
+            <w:sz w:val="24"/>
+            <w:szCs w:val="24"/>
+          </w:rPr>
+          <w:t>http://www.uml-diagrams.org/component-diagrams.html</w:t>
+        </w:r>
+      </w:hyperlink>
+    </w:p>
     <w:p>
       <w:pPr>
         <w:ind w:left="720"/>
@@ -2856,10 +3898,10 @@
     </w:p>
     <w:p/>
     <w:sectPr>
-      <w:headerReference w:type="default" r:id="rId8"/>
-      <w:footerReference w:type="default" r:id="rId9"/>
-      <w:headerReference w:type="first" r:id="rId10"/>
-      <w:footerReference w:type="first" r:id="rId11"/>
+      <w:headerReference w:type="default" r:id="rId21"/>
+      <w:footerReference w:type="default" r:id="rId22"/>
+      <w:headerReference w:type="first" r:id="rId23"/>
+      <w:footerReference w:type="first" r:id="rId24"/>
       <w:pgSz w:w="12240" w:h="15840" w:code="1"/>
       <w:pgMar w:top="1440" w:right="1440" w:bottom="1440" w:left="1440" w:header="720" w:footer="720" w:gutter="0"/>
       <w:cols w:space="720"/>
@@ -2870,7 +3912,7 @@
 </file>
 
 <file path=word/endnotes.xml><?xml version="1.0" encoding="utf-8"?>
-<w:endnotes xmlns:ve="http://schemas.openxmlformats.org/markup-compatibility/2006" xmlns:o="urn:schemas-microsoft-com:office:office" xmlns:r="http://schemas.openxmlformats.org/officeDocument/2006/relationships" xmlns:m="http://schemas.openxmlformats.org/officeDocument/2006/math" xmlns:v="urn:schemas-microsoft-com:vml" xmlns:wp="http://schemas.openxmlformats.org/drawingml/2006/wordprocessingDrawing" xmlns:w10="urn:schemas-microsoft-com:office:word" xmlns:w="http://schemas.openxmlformats.org/wordprocessingml/2006/main" xmlns:wne="http://schemas.microsoft.com/office/word/2006/wordml">
+<w:endnotes xmlns:wpc="http://schemas.microsoft.com/office/word/2010/wordprocessingCanvas" xmlns:cx="http://schemas.microsoft.com/office/drawing/2014/chartex" xmlns:cx1="http://schemas.microsoft.com/office/drawing/2015/9/8/chartex" xmlns:mc="http://schemas.openxmlformats.org/markup-compatibility/2006" xmlns:o="urn:schemas-microsoft-com:office:office" xmlns:r="http://schemas.openxmlformats.org/officeDocument/2006/relationships" xmlns:m="http://schemas.openxmlformats.org/officeDocument/2006/math" xmlns:v="urn:schemas-microsoft-com:vml" xmlns:wp14="http://schemas.microsoft.com/office/word/2010/wordprocessingDrawing" xmlns:wp="http://schemas.openxmlformats.org/drawingml/2006/wordprocessingDrawing" xmlns:w10="urn:schemas-microsoft-com:office:word" xmlns:w="http://schemas.openxmlformats.org/wordprocessingml/2006/main" xmlns:w14="http://schemas.microsoft.com/office/word/2010/wordml" xmlns:w15="http://schemas.microsoft.com/office/word/2012/wordml" xmlns:w16se="http://schemas.microsoft.com/office/word/2015/wordml/symex" xmlns:wpg="http://schemas.microsoft.com/office/word/2010/wordprocessingGroup" xmlns:wpi="http://schemas.microsoft.com/office/word/2010/wordprocessingInk" xmlns:wne="http://schemas.microsoft.com/office/word/2006/wordml" xmlns:wps="http://schemas.microsoft.com/office/word/2010/wordprocessingShape" mc:Ignorable="w14 w15 w16se wp14">
   <w:endnote w:type="separator" w:id="-1">
     <w:p>
       <w:pPr>
@@ -2895,7 +3937,7 @@
 </file>
 
 <file path=word/footer1.xml><?xml version="1.0" encoding="utf-8"?>
-<w:ftr xmlns:ve="http://schemas.openxmlformats.org/markup-compatibility/2006" xmlns:o="urn:schemas-microsoft-com:office:office" xmlns:r="http://schemas.openxmlformats.org/officeDocument/2006/relationships" xmlns:m="http://schemas.openxmlformats.org/officeDocument/2006/math" xmlns:v="urn:schemas-microsoft-com:vml" xmlns:wp="http://schemas.openxmlformats.org/drawingml/2006/wordprocessingDrawing" xmlns:w10="urn:schemas-microsoft-com:office:word" xmlns:w="http://schemas.openxmlformats.org/wordprocessingml/2006/main" xmlns:wne="http://schemas.microsoft.com/office/word/2006/wordml">
+<w:ftr xmlns:wpc="http://schemas.microsoft.com/office/word/2010/wordprocessingCanvas" xmlns:cx="http://schemas.microsoft.com/office/drawing/2014/chartex" xmlns:cx1="http://schemas.microsoft.com/office/drawing/2015/9/8/chartex" xmlns:mc="http://schemas.openxmlformats.org/markup-compatibility/2006" xmlns:o="urn:schemas-microsoft-com:office:office" xmlns:r="http://schemas.openxmlformats.org/officeDocument/2006/relationships" xmlns:m="http://schemas.openxmlformats.org/officeDocument/2006/math" xmlns:v="urn:schemas-microsoft-com:vml" xmlns:wp14="http://schemas.microsoft.com/office/word/2010/wordprocessingDrawing" xmlns:wp="http://schemas.openxmlformats.org/drawingml/2006/wordprocessingDrawing" xmlns:w10="urn:schemas-microsoft-com:office:word" xmlns:w="http://schemas.openxmlformats.org/wordprocessingml/2006/main" xmlns:w14="http://schemas.microsoft.com/office/word/2010/wordml" xmlns:w15="http://schemas.microsoft.com/office/word/2012/wordml" xmlns:w16se="http://schemas.microsoft.com/office/word/2015/wordml/symex" xmlns:wpg="http://schemas.microsoft.com/office/word/2010/wordprocessingGroup" xmlns:wpi="http://schemas.microsoft.com/office/word/2010/wordprocessingInk" xmlns:wne="http://schemas.microsoft.com/office/word/2006/wordml" xmlns:wps="http://schemas.microsoft.com/office/word/2010/wordprocessingShape" mc:Ignorable="w14 w15 w16se wp14">
   <w:p>
     <w:pPr>
       <w:pStyle w:val="Footer"/>
@@ -2933,7 +3975,7 @@
 </file>
 
 <file path=word/footer2.xml><?xml version="1.0" encoding="utf-8"?>
-<w:ftr xmlns:ve="http://schemas.openxmlformats.org/markup-compatibility/2006" xmlns:o="urn:schemas-microsoft-com:office:office" xmlns:r="http://schemas.openxmlformats.org/officeDocument/2006/relationships" xmlns:m="http://schemas.openxmlformats.org/officeDocument/2006/math" xmlns:v="urn:schemas-microsoft-com:vml" xmlns:wp="http://schemas.openxmlformats.org/drawingml/2006/wordprocessingDrawing" xmlns:w10="urn:schemas-microsoft-com:office:word" xmlns:w="http://schemas.openxmlformats.org/wordprocessingml/2006/main" xmlns:wne="http://schemas.microsoft.com/office/word/2006/wordml">
+<w:ftr xmlns:wpc="http://schemas.microsoft.com/office/word/2010/wordprocessingCanvas" xmlns:cx="http://schemas.microsoft.com/office/drawing/2014/chartex" xmlns:cx1="http://schemas.microsoft.com/office/drawing/2015/9/8/chartex" xmlns:mc="http://schemas.openxmlformats.org/markup-compatibility/2006" xmlns:o="urn:schemas-microsoft-com:office:office" xmlns:r="http://schemas.openxmlformats.org/officeDocument/2006/relationships" xmlns:m="http://schemas.openxmlformats.org/officeDocument/2006/math" xmlns:v="urn:schemas-microsoft-com:vml" xmlns:wp14="http://schemas.microsoft.com/office/word/2010/wordprocessingDrawing" xmlns:wp="http://schemas.openxmlformats.org/drawingml/2006/wordprocessingDrawing" xmlns:w10="urn:schemas-microsoft-com:office:word" xmlns:w="http://schemas.openxmlformats.org/wordprocessingml/2006/main" xmlns:w14="http://schemas.microsoft.com/office/word/2010/wordml" xmlns:w15="http://schemas.microsoft.com/office/word/2012/wordml" xmlns:w16se="http://schemas.microsoft.com/office/word/2015/wordml/symex" xmlns:wpg="http://schemas.microsoft.com/office/word/2010/wordprocessingGroup" xmlns:wpi="http://schemas.microsoft.com/office/word/2010/wordprocessingInk" xmlns:wne="http://schemas.microsoft.com/office/word/2006/wordml" xmlns:wps="http://schemas.microsoft.com/office/word/2010/wordprocessingShape" mc:Ignorable="w14 w15 w16se wp14">
   <w:tbl>
     <w:tblPr>
       <w:tblW w:w="0" w:type="auto"/>
@@ -2946,7 +3988,7 @@
         <w:insideV w:val="single" w:sz="6" w:space="0" w:color="auto"/>
       </w:tblBorders>
       <w:tblLayout w:type="fixed"/>
-      <w:tblLook w:val="0000"/>
+      <w:tblLook w:val="0000" w:firstRow="0" w:lastRow="0" w:firstColumn="0" w:lastColumn="0" w:noHBand="0" w:noVBand="0"/>
     </w:tblPr>
     <w:tblGrid>
       <w:gridCol w:w="3162"/>
@@ -3026,7 +4068,7 @@
               <w:rStyle w:val="PageNumber"/>
               <w:noProof/>
             </w:rPr>
-            <w:t>3</w:t>
+            <w:t>10</w:t>
           </w:r>
           <w:r>
             <w:rPr>
@@ -3040,15 +4082,29 @@
             </w:rPr>
             <w:t xml:space="preserve"> of </w:t>
           </w:r>
-          <w:fldSimple w:instr=" NUMPAGES  \* MERGEFORMAT ">
-            <w:r>
-              <w:rPr>
-                <w:rStyle w:val="PageNumber"/>
-                <w:noProof/>
-              </w:rPr>
-              <w:t>5</w:t>
-            </w:r>
-          </w:fldSimple>
+          <w:r>
+            <w:fldChar w:fldCharType="begin"/>
+          </w:r>
+          <w:r>
+            <w:instrText xml:space="preserve"> NUMPAGES  \* MERGEFORMAT </w:instrText>
+          </w:r>
+          <w:r>
+            <w:fldChar w:fldCharType="separate"/>
+          </w:r>
+          <w:r>
+            <w:rPr>
+              <w:rStyle w:val="PageNumber"/>
+              <w:noProof/>
+            </w:rPr>
+            <w:t>10</w:t>
+          </w:r>
+          <w:r>
+            <w:rPr>
+              <w:rStyle w:val="PageNumber"/>
+              <w:noProof/>
+            </w:rPr>
+            <w:fldChar w:fldCharType="end"/>
+          </w:r>
         </w:p>
       </w:tc>
     </w:tr>
@@ -3062,7 +4118,7 @@
 </file>
 
 <file path=word/footer3.xml><?xml version="1.0" encoding="utf-8"?>
-<w:ftr xmlns:ve="http://schemas.openxmlformats.org/markup-compatibility/2006" xmlns:o="urn:schemas-microsoft-com:office:office" xmlns:r="http://schemas.openxmlformats.org/officeDocument/2006/relationships" xmlns:m="http://schemas.openxmlformats.org/officeDocument/2006/math" xmlns:v="urn:schemas-microsoft-com:vml" xmlns:wp="http://schemas.openxmlformats.org/drawingml/2006/wordprocessingDrawing" xmlns:w10="urn:schemas-microsoft-com:office:word" xmlns:w="http://schemas.openxmlformats.org/wordprocessingml/2006/main" xmlns:wne="http://schemas.microsoft.com/office/word/2006/wordml">
+<w:ftr xmlns:wpc="http://schemas.microsoft.com/office/word/2010/wordprocessingCanvas" xmlns:cx="http://schemas.microsoft.com/office/drawing/2014/chartex" xmlns:cx1="http://schemas.microsoft.com/office/drawing/2015/9/8/chartex" xmlns:mc="http://schemas.openxmlformats.org/markup-compatibility/2006" xmlns:o="urn:schemas-microsoft-com:office:office" xmlns:r="http://schemas.openxmlformats.org/officeDocument/2006/relationships" xmlns:m="http://schemas.openxmlformats.org/officeDocument/2006/math" xmlns:v="urn:schemas-microsoft-com:vml" xmlns:wp14="http://schemas.microsoft.com/office/word/2010/wordprocessingDrawing" xmlns:wp="http://schemas.openxmlformats.org/drawingml/2006/wordprocessingDrawing" xmlns:w10="urn:schemas-microsoft-com:office:word" xmlns:w="http://schemas.openxmlformats.org/wordprocessingml/2006/main" xmlns:w14="http://schemas.microsoft.com/office/word/2010/wordml" xmlns:w15="http://schemas.microsoft.com/office/word/2012/wordml" xmlns:w16se="http://schemas.microsoft.com/office/word/2015/wordml/symex" xmlns:wpg="http://schemas.microsoft.com/office/word/2010/wordprocessingGroup" xmlns:wpi="http://schemas.microsoft.com/office/word/2010/wordprocessingInk" xmlns:wne="http://schemas.microsoft.com/office/word/2006/wordml" xmlns:wps="http://schemas.microsoft.com/office/word/2010/wordprocessingShape" mc:Ignorable="w14 w15 w16se wp14">
   <w:p>
     <w:pPr>
       <w:pStyle w:val="Footer"/>
@@ -3072,7 +4128,7 @@
 </file>
 
 <file path=word/footnotes.xml><?xml version="1.0" encoding="utf-8"?>
-<w:footnotes xmlns:ve="http://schemas.openxmlformats.org/markup-compatibility/2006" xmlns:o="urn:schemas-microsoft-com:office:office" xmlns:r="http://schemas.openxmlformats.org/officeDocument/2006/relationships" xmlns:m="http://schemas.openxmlformats.org/officeDocument/2006/math" xmlns:v="urn:schemas-microsoft-com:vml" xmlns:wp="http://schemas.openxmlformats.org/drawingml/2006/wordprocessingDrawing" xmlns:w10="urn:schemas-microsoft-com:office:word" xmlns:w="http://schemas.openxmlformats.org/wordprocessingml/2006/main" xmlns:wne="http://schemas.microsoft.com/office/word/2006/wordml">
+<w:footnotes xmlns:wpc="http://schemas.microsoft.com/office/word/2010/wordprocessingCanvas" xmlns:cx="http://schemas.microsoft.com/office/drawing/2014/chartex" xmlns:cx1="http://schemas.microsoft.com/office/drawing/2015/9/8/chartex" xmlns:mc="http://schemas.openxmlformats.org/markup-compatibility/2006" xmlns:o="urn:schemas-microsoft-com:office:office" xmlns:r="http://schemas.openxmlformats.org/officeDocument/2006/relationships" xmlns:m="http://schemas.openxmlformats.org/officeDocument/2006/math" xmlns:v="urn:schemas-microsoft-com:vml" xmlns:wp14="http://schemas.microsoft.com/office/word/2010/wordprocessingDrawing" xmlns:wp="http://schemas.openxmlformats.org/drawingml/2006/wordprocessingDrawing" xmlns:w10="urn:schemas-microsoft-com:office:word" xmlns:w="http://schemas.openxmlformats.org/wordprocessingml/2006/main" xmlns:w14="http://schemas.microsoft.com/office/word/2010/wordml" xmlns:w15="http://schemas.microsoft.com/office/word/2012/wordml" xmlns:w16se="http://schemas.microsoft.com/office/word/2015/wordml/symex" xmlns:wpg="http://schemas.microsoft.com/office/word/2010/wordprocessingGroup" xmlns:wpi="http://schemas.microsoft.com/office/word/2010/wordprocessingInk" xmlns:wne="http://schemas.microsoft.com/office/word/2006/wordml" xmlns:wps="http://schemas.microsoft.com/office/word/2010/wordprocessingShape" mc:Ignorable="w14 w15 w16se wp14">
   <w:footnote w:type="separator" w:id="-1">
     <w:p>
       <w:pPr>
@@ -3097,7 +4153,7 @@
 </file>
 
 <file path=word/header1.xml><?xml version="1.0" encoding="utf-8"?>
-<w:hdr xmlns:ve="http://schemas.openxmlformats.org/markup-compatibility/2006" xmlns:o="urn:schemas-microsoft-com:office:office" xmlns:r="http://schemas.openxmlformats.org/officeDocument/2006/relationships" xmlns:m="http://schemas.openxmlformats.org/officeDocument/2006/math" xmlns:v="urn:schemas-microsoft-com:vml" xmlns:wp="http://schemas.openxmlformats.org/drawingml/2006/wordprocessingDrawing" xmlns:w10="urn:schemas-microsoft-com:office:word" xmlns:w="http://schemas.openxmlformats.org/wordprocessingml/2006/main" xmlns:wne="http://schemas.microsoft.com/office/word/2006/wordml">
+<w:hdr xmlns:wpc="http://schemas.microsoft.com/office/word/2010/wordprocessingCanvas" xmlns:cx="http://schemas.microsoft.com/office/drawing/2014/chartex" xmlns:cx1="http://schemas.microsoft.com/office/drawing/2015/9/8/chartex" xmlns:mc="http://schemas.openxmlformats.org/markup-compatibility/2006" xmlns:o="urn:schemas-microsoft-com:office:office" xmlns:r="http://schemas.openxmlformats.org/officeDocument/2006/relationships" xmlns:m="http://schemas.openxmlformats.org/officeDocument/2006/math" xmlns:v="urn:schemas-microsoft-com:vml" xmlns:wp14="http://schemas.microsoft.com/office/word/2010/wordprocessingDrawing" xmlns:wp="http://schemas.openxmlformats.org/drawingml/2006/wordprocessingDrawing" xmlns:w10="urn:schemas-microsoft-com:office:word" xmlns:w="http://schemas.openxmlformats.org/wordprocessingml/2006/main" xmlns:w14="http://schemas.microsoft.com/office/word/2010/wordml" xmlns:w15="http://schemas.microsoft.com/office/word/2012/wordml" xmlns:w16se="http://schemas.microsoft.com/office/word/2015/wordml/symex" xmlns:wpg="http://schemas.microsoft.com/office/word/2010/wordprocessingGroup" xmlns:wpi="http://schemas.microsoft.com/office/word/2010/wordprocessingInk" xmlns:wne="http://schemas.microsoft.com/office/word/2006/wordml" xmlns:wps="http://schemas.microsoft.com/office/word/2010/wordprocessingShape" mc:Ignorable="w14 w15 w16se wp14">
   <w:tbl>
     <w:tblPr>
       <w:tblW w:w="0" w:type="auto"/>
@@ -3110,7 +4166,7 @@
         <w:insideV w:val="single" w:sz="6" w:space="0" w:color="auto"/>
       </w:tblBorders>
       <w:tblLayout w:type="fixed"/>
-      <w:tblLook w:val="0000"/>
+      <w:tblLook w:val="0000" w:firstRow="0" w:lastRow="0" w:firstColumn="0" w:lastColumn="0" w:noHBand="0" w:noVBand="0"/>
     </w:tblPr>
     <w:tblGrid>
       <w:gridCol w:w="6379"/>
@@ -3122,11 +4178,24 @@
           <w:tcW w:w="6379" w:type="dxa"/>
         </w:tcPr>
         <w:p>
-          <w:fldSimple w:instr=" SUBJECT  \* MERGEFORMAT ">
-            <w:r>
-              <w:t>&lt;Project Name&gt;</w:t>
-            </w:r>
-          </w:fldSimple>
+          <w:r>
+            <w:fldChar w:fldCharType="begin"/>
+          </w:r>
+          <w:r>
+            <w:instrText xml:space="preserve"> SUBJECT  \* MERGEFORMAT </w:instrText>
+          </w:r>
+          <w:r>
+            <w:fldChar w:fldCharType="separate"/>
+          </w:r>
+          <w:r>
+            <w:t>&lt;World Engine</w:t>
+          </w:r>
+          <w:r>
+            <w:t>&gt;</w:t>
+          </w:r>
+          <w:r>
+            <w:fldChar w:fldCharType="end"/>
+          </w:r>
         </w:p>
       </w:tc>
       <w:tc>
@@ -3153,14 +4222,24 @@
           <w:tcW w:w="6379" w:type="dxa"/>
         </w:tcPr>
         <w:p>
-          <w:fldSimple w:instr=" TITLE  \* MERGEFORMAT ">
-            <w:r>
-              <w:t>Analysis and Design</w:t>
-            </w:r>
-            <w:r>
-              <w:t xml:space="preserve"> Document</w:t>
-            </w:r>
-          </w:fldSimple>
+          <w:r>
+            <w:fldChar w:fldCharType="begin"/>
+          </w:r>
+          <w:r>
+            <w:instrText xml:space="preserve"> TITLE  \* MERGEFORMAT </w:instrText>
+          </w:r>
+          <w:r>
+            <w:fldChar w:fldCharType="separate"/>
+          </w:r>
+          <w:r>
+            <w:t>Analysis and Design</w:t>
+          </w:r>
+          <w:r>
+            <w:t xml:space="preserve"> Document</w:t>
+          </w:r>
+          <w:r>
+            <w:fldChar w:fldCharType="end"/>
+          </w:r>
         </w:p>
       </w:tc>
       <w:tc>
@@ -3169,7 +4248,13 @@
         </w:tcPr>
         <w:p>
           <w:r>
-            <w:t xml:space="preserve">  Date:  &lt;dd/mmm/yy&gt;</w:t>
+            <w:t xml:space="preserve">  Date:  &lt;</w:t>
+          </w:r>
+          <w:r>
+            <w:t>05/june/17</w:t>
+          </w:r>
+          <w:r>
+            <w:t>&gt;</w:t>
           </w:r>
         </w:p>
       </w:tc>
@@ -3182,7 +4267,7 @@
         </w:tcPr>
         <w:p>
           <w:r>
-            <w:t>&lt;document identifier&gt;</w:t>
+            <w:t>v.1.0.</w:t>
           </w:r>
         </w:p>
       </w:tc>
@@ -3197,7 +4282,7 @@
 </file>
 
 <file path=word/header2.xml><?xml version="1.0" encoding="utf-8"?>
-<w:hdr xmlns:ve="http://schemas.openxmlformats.org/markup-compatibility/2006" xmlns:o="urn:schemas-microsoft-com:office:office" xmlns:r="http://schemas.openxmlformats.org/officeDocument/2006/relationships" xmlns:m="http://schemas.openxmlformats.org/officeDocument/2006/math" xmlns:v="urn:schemas-microsoft-com:vml" xmlns:wp="http://schemas.openxmlformats.org/drawingml/2006/wordprocessingDrawing" xmlns:w10="urn:schemas-microsoft-com:office:word" xmlns:w="http://schemas.openxmlformats.org/wordprocessingml/2006/main" xmlns:wne="http://schemas.microsoft.com/office/word/2006/wordml">
+<w:hdr xmlns:wpc="http://schemas.microsoft.com/office/word/2010/wordprocessingCanvas" xmlns:cx="http://schemas.microsoft.com/office/drawing/2014/chartex" xmlns:cx1="http://schemas.microsoft.com/office/drawing/2015/9/8/chartex" xmlns:mc="http://schemas.openxmlformats.org/markup-compatibility/2006" xmlns:o="urn:schemas-microsoft-com:office:office" xmlns:r="http://schemas.openxmlformats.org/officeDocument/2006/relationships" xmlns:m="http://schemas.openxmlformats.org/officeDocument/2006/math" xmlns:v="urn:schemas-microsoft-com:vml" xmlns:wp14="http://schemas.microsoft.com/office/word/2010/wordprocessingDrawing" xmlns:wp="http://schemas.openxmlformats.org/drawingml/2006/wordprocessingDrawing" xmlns:w10="urn:schemas-microsoft-com:office:word" xmlns:w="http://schemas.openxmlformats.org/wordprocessingml/2006/main" xmlns:w14="http://schemas.microsoft.com/office/word/2010/wordml" xmlns:w15="http://schemas.microsoft.com/office/word/2012/wordml" xmlns:w16se="http://schemas.microsoft.com/office/word/2015/wordml/symex" xmlns:wpg="http://schemas.microsoft.com/office/word/2010/wordprocessingGroup" xmlns:wpi="http://schemas.microsoft.com/office/word/2010/wordprocessingInk" xmlns:wne="http://schemas.microsoft.com/office/word/2006/wordml" xmlns:wps="http://schemas.microsoft.com/office/word/2010/wordprocessingShape" mc:Ignorable="w14 w15 w16se wp14">
   <w:p>
     <w:pPr>
       <w:pStyle w:val="Header"/>
@@ -3207,8 +4292,8 @@
 </file>
 
 <file path=word/numbering.xml><?xml version="1.0" encoding="utf-8"?>
-<w:numbering xmlns:ve="http://schemas.openxmlformats.org/markup-compatibility/2006" xmlns:o="urn:schemas-microsoft-com:office:office" xmlns:r="http://schemas.openxmlformats.org/officeDocument/2006/relationships" xmlns:m="http://schemas.openxmlformats.org/officeDocument/2006/math" xmlns:v="urn:schemas-microsoft-com:vml" xmlns:wp="http://schemas.openxmlformats.org/drawingml/2006/wordprocessingDrawing" xmlns:w10="urn:schemas-microsoft-com:office:word" xmlns:w="http://schemas.openxmlformats.org/wordprocessingml/2006/main" xmlns:wne="http://schemas.microsoft.com/office/word/2006/wordml">
-  <w:abstractNum w:abstractNumId="0">
+<w:numbering xmlns:wpc="http://schemas.microsoft.com/office/word/2010/wordprocessingCanvas" xmlns:cx="http://schemas.microsoft.com/office/drawing/2014/chartex" xmlns:cx1="http://schemas.microsoft.com/office/drawing/2015/9/8/chartex" xmlns:mc="http://schemas.openxmlformats.org/markup-compatibility/2006" xmlns:o="urn:schemas-microsoft-com:office:office" xmlns:r="http://schemas.openxmlformats.org/officeDocument/2006/relationships" xmlns:m="http://schemas.openxmlformats.org/officeDocument/2006/math" xmlns:v="urn:schemas-microsoft-com:vml" xmlns:wp14="http://schemas.microsoft.com/office/word/2010/wordprocessingDrawing" xmlns:wp="http://schemas.openxmlformats.org/drawingml/2006/wordprocessingDrawing" xmlns:w10="urn:schemas-microsoft-com:office:word" xmlns:w="http://schemas.openxmlformats.org/wordprocessingml/2006/main" xmlns:w14="http://schemas.microsoft.com/office/word/2010/wordml" xmlns:w15="http://schemas.microsoft.com/office/word/2012/wordml" xmlns:w16se="http://schemas.microsoft.com/office/word/2015/wordml/symex" xmlns:wpg="http://schemas.microsoft.com/office/word/2010/wordprocessingGroup" xmlns:wpi="http://schemas.microsoft.com/office/word/2010/wordprocessingInk" xmlns:wne="http://schemas.microsoft.com/office/word/2006/wordml" xmlns:wps="http://schemas.microsoft.com/office/word/2010/wordprocessingShape" mc:Ignorable="w14 w15 w16se wp14">
+  <w:abstractNum w:abstractNumId="0" w15:restartNumberingAfterBreak="0">
     <w:nsid w:val="FFFFFFFB"/>
     <w:multiLevelType w:val="multilevel"/>
     <w:tmpl w:val="FFFFFFFF"/>
@@ -3285,7 +4370,7 @@
       <w:lvlJc w:val="left"/>
     </w:lvl>
   </w:abstractNum>
-  <w:abstractNum w:abstractNumId="1">
+  <w:abstractNum w:abstractNumId="1" w15:restartNumberingAfterBreak="0">
     <w:nsid w:val="00126F2B"/>
     <w:multiLevelType w:val="hybridMultilevel"/>
     <w:tmpl w:val="EF2AE7FC"/>
@@ -3374,7 +4459,7 @@
       </w:pPr>
     </w:lvl>
   </w:abstractNum>
-  <w:abstractNum w:abstractNumId="2">
+  <w:abstractNum w:abstractNumId="2" w15:restartNumberingAfterBreak="0">
     <w:nsid w:val="082E746A"/>
     <w:multiLevelType w:val="hybridMultilevel"/>
     <w:tmpl w:val="6742F09C"/>
@@ -3463,7 +4548,7 @@
       </w:pPr>
     </w:lvl>
   </w:abstractNum>
-  <w:abstractNum w:abstractNumId="3">
+  <w:abstractNum w:abstractNumId="3" w15:restartNumberingAfterBreak="0">
     <w:nsid w:val="15A06247"/>
     <w:multiLevelType w:val="hybridMultilevel"/>
     <w:tmpl w:val="9552E5DA"/>
@@ -3552,7 +4637,7 @@
       </w:pPr>
     </w:lvl>
   </w:abstractNum>
-  <w:abstractNum w:abstractNumId="4">
+  <w:abstractNum w:abstractNumId="4" w15:restartNumberingAfterBreak="0">
     <w:nsid w:val="183D1B0A"/>
     <w:multiLevelType w:val="hybridMultilevel"/>
     <w:tmpl w:val="13CCDDA0"/>
@@ -3641,7 +4726,120 @@
       </w:pPr>
     </w:lvl>
   </w:abstractNum>
-  <w:abstractNum w:abstractNumId="5">
+  <w:abstractNum w:abstractNumId="5" w15:restartNumberingAfterBreak="0">
+    <w:nsid w:val="1DF44E28"/>
+    <w:multiLevelType w:val="hybridMultilevel"/>
+    <w:tmpl w:val="28CC7230"/>
+    <w:lvl w:ilvl="0" w:tplc="04090001">
+      <w:start w:val="1"/>
+      <w:numFmt w:val="bullet"/>
+      <w:lvlText w:val=""/>
+      <w:lvlJc w:val="left"/>
+      <w:pPr>
+        <w:ind w:left="1440" w:hanging="360"/>
+      </w:pPr>
+      <w:rPr>
+        <w:rFonts w:ascii="Symbol" w:hAnsi="Symbol" w:hint="default"/>
+      </w:rPr>
+    </w:lvl>
+    <w:lvl w:ilvl="1" w:tplc="04090003" w:tentative="1">
+      <w:start w:val="1"/>
+      <w:numFmt w:val="bullet"/>
+      <w:lvlText w:val="o"/>
+      <w:lvlJc w:val="left"/>
+      <w:pPr>
+        <w:ind w:left="2160" w:hanging="360"/>
+      </w:pPr>
+      <w:rPr>
+        <w:rFonts w:ascii="Courier New" w:hAnsi="Courier New" w:cs="Courier New" w:hint="default"/>
+      </w:rPr>
+    </w:lvl>
+    <w:lvl w:ilvl="2" w:tplc="04090005" w:tentative="1">
+      <w:start w:val="1"/>
+      <w:numFmt w:val="bullet"/>
+      <w:lvlText w:val=""/>
+      <w:lvlJc w:val="left"/>
+      <w:pPr>
+        <w:ind w:left="2880" w:hanging="360"/>
+      </w:pPr>
+      <w:rPr>
+        <w:rFonts w:ascii="Wingdings" w:hAnsi="Wingdings" w:hint="default"/>
+      </w:rPr>
+    </w:lvl>
+    <w:lvl w:ilvl="3" w:tplc="04090001" w:tentative="1">
+      <w:start w:val="1"/>
+      <w:numFmt w:val="bullet"/>
+      <w:lvlText w:val=""/>
+      <w:lvlJc w:val="left"/>
+      <w:pPr>
+        <w:ind w:left="3600" w:hanging="360"/>
+      </w:pPr>
+      <w:rPr>
+        <w:rFonts w:ascii="Symbol" w:hAnsi="Symbol" w:hint="default"/>
+      </w:rPr>
+    </w:lvl>
+    <w:lvl w:ilvl="4" w:tplc="04090003" w:tentative="1">
+      <w:start w:val="1"/>
+      <w:numFmt w:val="bullet"/>
+      <w:lvlText w:val="o"/>
+      <w:lvlJc w:val="left"/>
+      <w:pPr>
+        <w:ind w:left="4320" w:hanging="360"/>
+      </w:pPr>
+      <w:rPr>
+        <w:rFonts w:ascii="Courier New" w:hAnsi="Courier New" w:cs="Courier New" w:hint="default"/>
+      </w:rPr>
+    </w:lvl>
+    <w:lvl w:ilvl="5" w:tplc="04090005" w:tentative="1">
+      <w:start w:val="1"/>
+      <w:numFmt w:val="bullet"/>
+      <w:lvlText w:val=""/>
+      <w:lvlJc w:val="left"/>
+      <w:pPr>
+        <w:ind w:left="5040" w:hanging="360"/>
+      </w:pPr>
+      <w:rPr>
+        <w:rFonts w:ascii="Wingdings" w:hAnsi="Wingdings" w:hint="default"/>
+      </w:rPr>
+    </w:lvl>
+    <w:lvl w:ilvl="6" w:tplc="04090001" w:tentative="1">
+      <w:start w:val="1"/>
+      <w:numFmt w:val="bullet"/>
+      <w:lvlText w:val=""/>
+      <w:lvlJc w:val="left"/>
+      <w:pPr>
+        <w:ind w:left="5760" w:hanging="360"/>
+      </w:pPr>
+      <w:rPr>
+        <w:rFonts w:ascii="Symbol" w:hAnsi="Symbol" w:hint="default"/>
+      </w:rPr>
+    </w:lvl>
+    <w:lvl w:ilvl="7" w:tplc="04090003" w:tentative="1">
+      <w:start w:val="1"/>
+      <w:numFmt w:val="bullet"/>
+      <w:lvlText w:val="o"/>
+      <w:lvlJc w:val="left"/>
+      <w:pPr>
+        <w:ind w:left="6480" w:hanging="360"/>
+      </w:pPr>
+      <w:rPr>
+        <w:rFonts w:ascii="Courier New" w:hAnsi="Courier New" w:cs="Courier New" w:hint="default"/>
+      </w:rPr>
+    </w:lvl>
+    <w:lvl w:ilvl="8" w:tplc="04090005" w:tentative="1">
+      <w:start w:val="1"/>
+      <w:numFmt w:val="bullet"/>
+      <w:lvlText w:val=""/>
+      <w:lvlJc w:val="left"/>
+      <w:pPr>
+        <w:ind w:left="7200" w:hanging="360"/>
+      </w:pPr>
+      <w:rPr>
+        <w:rFonts w:ascii="Wingdings" w:hAnsi="Wingdings" w:hint="default"/>
+      </w:rPr>
+    </w:lvl>
+  </w:abstractNum>
+  <w:abstractNum w:abstractNumId="6" w15:restartNumberingAfterBreak="0">
     <w:nsid w:val="26E14A9F"/>
     <w:multiLevelType w:val="hybridMultilevel"/>
     <w:tmpl w:val="86BECE66"/>
@@ -3731,7 +4929,120 @@
       </w:pPr>
     </w:lvl>
   </w:abstractNum>
-  <w:abstractNum w:abstractNumId="6">
+  <w:abstractNum w:abstractNumId="7" w15:restartNumberingAfterBreak="0">
+    <w:nsid w:val="28737BC0"/>
+    <w:multiLevelType w:val="hybridMultilevel"/>
+    <w:tmpl w:val="7EC26ADC"/>
+    <w:lvl w:ilvl="0" w:tplc="04090001">
+      <w:start w:val="1"/>
+      <w:numFmt w:val="bullet"/>
+      <w:lvlText w:val=""/>
+      <w:lvlJc w:val="left"/>
+      <w:pPr>
+        <w:ind w:left="720" w:hanging="360"/>
+      </w:pPr>
+      <w:rPr>
+        <w:rFonts w:ascii="Symbol" w:hAnsi="Symbol" w:hint="default"/>
+      </w:rPr>
+    </w:lvl>
+    <w:lvl w:ilvl="1" w:tplc="04090003" w:tentative="1">
+      <w:start w:val="1"/>
+      <w:numFmt w:val="bullet"/>
+      <w:lvlText w:val="o"/>
+      <w:lvlJc w:val="left"/>
+      <w:pPr>
+        <w:ind w:left="1440" w:hanging="360"/>
+      </w:pPr>
+      <w:rPr>
+        <w:rFonts w:ascii="Courier New" w:hAnsi="Courier New" w:cs="Courier New" w:hint="default"/>
+      </w:rPr>
+    </w:lvl>
+    <w:lvl w:ilvl="2" w:tplc="04090005" w:tentative="1">
+      <w:start w:val="1"/>
+      <w:numFmt w:val="bullet"/>
+      <w:lvlText w:val=""/>
+      <w:lvlJc w:val="left"/>
+      <w:pPr>
+        <w:ind w:left="2160" w:hanging="360"/>
+      </w:pPr>
+      <w:rPr>
+        <w:rFonts w:ascii="Wingdings" w:hAnsi="Wingdings" w:hint="default"/>
+      </w:rPr>
+    </w:lvl>
+    <w:lvl w:ilvl="3" w:tplc="04090001" w:tentative="1">
+      <w:start w:val="1"/>
+      <w:numFmt w:val="bullet"/>
+      <w:lvlText w:val=""/>
+      <w:lvlJc w:val="left"/>
+      <w:pPr>
+        <w:ind w:left="2880" w:hanging="360"/>
+      </w:pPr>
+      <w:rPr>
+        <w:rFonts w:ascii="Symbol" w:hAnsi="Symbol" w:hint="default"/>
+      </w:rPr>
+    </w:lvl>
+    <w:lvl w:ilvl="4" w:tplc="04090003" w:tentative="1">
+      <w:start w:val="1"/>
+      <w:numFmt w:val="bullet"/>
+      <w:lvlText w:val="o"/>
+      <w:lvlJc w:val="left"/>
+      <w:pPr>
+        <w:ind w:left="3600" w:hanging="360"/>
+      </w:pPr>
+      <w:rPr>
+        <w:rFonts w:ascii="Courier New" w:hAnsi="Courier New" w:cs="Courier New" w:hint="default"/>
+      </w:rPr>
+    </w:lvl>
+    <w:lvl w:ilvl="5" w:tplc="04090005" w:tentative="1">
+      <w:start w:val="1"/>
+      <w:numFmt w:val="bullet"/>
+      <w:lvlText w:val=""/>
+      <w:lvlJc w:val="left"/>
+      <w:pPr>
+        <w:ind w:left="4320" w:hanging="360"/>
+      </w:pPr>
+      <w:rPr>
+        <w:rFonts w:ascii="Wingdings" w:hAnsi="Wingdings" w:hint="default"/>
+      </w:rPr>
+    </w:lvl>
+    <w:lvl w:ilvl="6" w:tplc="04090001" w:tentative="1">
+      <w:start w:val="1"/>
+      <w:numFmt w:val="bullet"/>
+      <w:lvlText w:val=""/>
+      <w:lvlJc w:val="left"/>
+      <w:pPr>
+        <w:ind w:left="5040" w:hanging="360"/>
+      </w:pPr>
+      <w:rPr>
+        <w:rFonts w:ascii="Symbol" w:hAnsi="Symbol" w:hint="default"/>
+      </w:rPr>
+    </w:lvl>
+    <w:lvl w:ilvl="7" w:tplc="04090003" w:tentative="1">
+      <w:start w:val="1"/>
+      <w:numFmt w:val="bullet"/>
+      <w:lvlText w:val="o"/>
+      <w:lvlJc w:val="left"/>
+      <w:pPr>
+        <w:ind w:left="5760" w:hanging="360"/>
+      </w:pPr>
+      <w:rPr>
+        <w:rFonts w:ascii="Courier New" w:hAnsi="Courier New" w:cs="Courier New" w:hint="default"/>
+      </w:rPr>
+    </w:lvl>
+    <w:lvl w:ilvl="8" w:tplc="04090005" w:tentative="1">
+      <w:start w:val="1"/>
+      <w:numFmt w:val="bullet"/>
+      <w:lvlText w:val=""/>
+      <w:lvlJc w:val="left"/>
+      <w:pPr>
+        <w:ind w:left="6480" w:hanging="360"/>
+      </w:pPr>
+      <w:rPr>
+        <w:rFonts w:ascii="Wingdings" w:hAnsi="Wingdings" w:hint="default"/>
+      </w:rPr>
+    </w:lvl>
+  </w:abstractNum>
+  <w:abstractNum w:abstractNumId="8" w15:restartNumberingAfterBreak="0">
     <w:nsid w:val="35F23968"/>
     <w:multiLevelType w:val="hybridMultilevel"/>
     <w:tmpl w:val="A118ADDA"/>
@@ -3820,7 +5131,7 @@
       </w:pPr>
     </w:lvl>
   </w:abstractNum>
-  <w:abstractNum w:abstractNumId="7">
+  <w:abstractNum w:abstractNumId="9" w15:restartNumberingAfterBreak="0">
     <w:nsid w:val="381E213B"/>
     <w:multiLevelType w:val="hybridMultilevel"/>
     <w:tmpl w:val="86F04156"/>
@@ -3909,7 +5220,7 @@
       </w:pPr>
     </w:lvl>
   </w:abstractNum>
-  <w:abstractNum w:abstractNumId="8">
+  <w:abstractNum w:abstractNumId="10" w15:restartNumberingAfterBreak="0">
     <w:nsid w:val="3E1C6A61"/>
     <w:multiLevelType w:val="hybridMultilevel"/>
     <w:tmpl w:val="B48A89CC"/>
@@ -3998,7 +5309,7 @@
       </w:pPr>
     </w:lvl>
   </w:abstractNum>
-  <w:abstractNum w:abstractNumId="9">
+  <w:abstractNum w:abstractNumId="11" w15:restartNumberingAfterBreak="0">
     <w:nsid w:val="513C4103"/>
     <w:multiLevelType w:val="hybridMultilevel"/>
     <w:tmpl w:val="27DA5F86"/>
@@ -4087,7 +5398,7 @@
       </w:pPr>
     </w:lvl>
   </w:abstractNum>
-  <w:abstractNum w:abstractNumId="10">
+  <w:abstractNum w:abstractNumId="12" w15:restartNumberingAfterBreak="0">
     <w:nsid w:val="60381838"/>
     <w:multiLevelType w:val="hybridMultilevel"/>
     <w:tmpl w:val="D0224A1C"/>
@@ -4176,7 +5487,7 @@
       </w:pPr>
     </w:lvl>
   </w:abstractNum>
-  <w:abstractNum w:abstractNumId="11">
+  <w:abstractNum w:abstractNumId="13" w15:restartNumberingAfterBreak="0">
     <w:nsid w:val="6E422694"/>
     <w:multiLevelType w:val="hybridMultilevel"/>
     <w:tmpl w:val="B2502630"/>
@@ -4265,7 +5576,7 @@
       </w:pPr>
     </w:lvl>
   </w:abstractNum>
-  <w:abstractNum w:abstractNumId="12">
+  <w:abstractNum w:abstractNumId="14" w15:restartNumberingAfterBreak="0">
     <w:nsid w:val="6E5A33EC"/>
     <w:multiLevelType w:val="hybridMultilevel"/>
     <w:tmpl w:val="1076BDEE"/>
@@ -4354,7 +5665,7 @@
       </w:pPr>
     </w:lvl>
   </w:abstractNum>
-  <w:abstractNum w:abstractNumId="13">
+  <w:abstractNum w:abstractNumId="15" w15:restartNumberingAfterBreak="0">
     <w:nsid w:val="7F006540"/>
     <w:multiLevelType w:val="multilevel"/>
     <w:tmpl w:val="122EF47E"/>
@@ -4476,7 +5787,7 @@
     <w:abstractNumId w:val="0"/>
   </w:num>
   <w:num w:numId="2">
-    <w:abstractNumId w:val="11"/>
+    <w:abstractNumId w:val="13"/>
   </w:num>
   <w:num w:numId="3">
     <w:abstractNumId w:val="2"/>
@@ -4485,40 +5796,46 @@
     <w:abstractNumId w:val="3"/>
   </w:num>
   <w:num w:numId="5">
+    <w:abstractNumId w:val="12"/>
+  </w:num>
+  <w:num w:numId="6">
+    <w:abstractNumId w:val="9"/>
+  </w:num>
+  <w:num w:numId="7">
+    <w:abstractNumId w:val="6"/>
+  </w:num>
+  <w:num w:numId="8">
+    <w:abstractNumId w:val="11"/>
+  </w:num>
+  <w:num w:numId="9">
     <w:abstractNumId w:val="10"/>
   </w:num>
-  <w:num w:numId="6">
-    <w:abstractNumId w:val="7"/>
-  </w:num>
-  <w:num w:numId="7">
-    <w:abstractNumId w:val="5"/>
-  </w:num>
-  <w:num w:numId="8">
-    <w:abstractNumId w:val="9"/>
-  </w:num>
-  <w:num w:numId="9">
-    <w:abstractNumId w:val="8"/>
-  </w:num>
   <w:num w:numId="10">
-    <w:abstractNumId w:val="12"/>
+    <w:abstractNumId w:val="14"/>
   </w:num>
   <w:num w:numId="11">
     <w:abstractNumId w:val="4"/>
   </w:num>
   <w:num w:numId="12">
-    <w:abstractNumId w:val="13"/>
+    <w:abstractNumId w:val="15"/>
   </w:num>
   <w:num w:numId="13">
     <w:abstractNumId w:val="1"/>
   </w:num>
   <w:num w:numId="14">
-    <w:abstractNumId w:val="6"/>
+    <w:abstractNumId w:val="8"/>
+  </w:num>
+  <w:num w:numId="15">
+    <w:abstractNumId w:val="5"/>
+  </w:num>
+  <w:num w:numId="16">
+    <w:abstractNumId w:val="7"/>
   </w:num>
 </w:numbering>
 </file>
 
 <file path=word/styles.xml><?xml version="1.0" encoding="utf-8"?>
-<w:styles xmlns:r="http://schemas.openxmlformats.org/officeDocument/2006/relationships" xmlns:w="http://schemas.openxmlformats.org/wordprocessingml/2006/main">
+<w:styles xmlns:mc="http://schemas.openxmlformats.org/markup-compatibility/2006" xmlns:r="http://schemas.openxmlformats.org/officeDocument/2006/relationships" xmlns:w="http://schemas.openxmlformats.org/wordprocessingml/2006/main" xmlns:w14="http://schemas.microsoft.com/office/word/2010/wordml" xmlns:w15="http://schemas.microsoft.com/office/word/2012/wordml" xmlns:w16se="http://schemas.microsoft.com/office/word/2015/wordml/symex" mc:Ignorable="w14 w15 w16se">
   <w:docDefaults>
     <w:rPrDefault>
       <w:rPr>
@@ -4534,147 +5851,378 @@
       </w:pPr>
     </w:pPrDefault>
   </w:docDefaults>
-  <w:latentStyles w:defLockedState="0" w:defUIPriority="99" w:defSemiHidden="1" w:defUnhideWhenUsed="1" w:defQFormat="0" w:count="267">
-    <w:lsdException w:name="Normal" w:semiHidden="0" w:uiPriority="0" w:unhideWhenUsed="0" w:qFormat="1"/>
-    <w:lsdException w:name="heading 1" w:semiHidden="0" w:uiPriority="0" w:unhideWhenUsed="0" w:qFormat="1"/>
-    <w:lsdException w:name="heading 2" w:uiPriority="0" w:qFormat="1"/>
-    <w:lsdException w:name="heading 3" w:uiPriority="0" w:qFormat="1"/>
-    <w:lsdException w:name="heading 4" w:uiPriority="0" w:qFormat="1"/>
-    <w:lsdException w:name="heading 5" w:uiPriority="0" w:qFormat="1"/>
-    <w:lsdException w:name="heading 6" w:uiPriority="0" w:qFormat="1"/>
-    <w:lsdException w:name="heading 7" w:uiPriority="0" w:qFormat="1"/>
-    <w:lsdException w:name="heading 8" w:uiPriority="0" w:qFormat="1"/>
-    <w:lsdException w:name="heading 9" w:uiPriority="0" w:qFormat="1"/>
-    <w:lsdException w:name="toc 1" w:uiPriority="39"/>
-    <w:lsdException w:name="toc 2" w:uiPriority="39"/>
-    <w:lsdException w:name="toc 3" w:uiPriority="39"/>
-    <w:lsdException w:name="toc 4" w:uiPriority="39"/>
-    <w:lsdException w:name="toc 5" w:uiPriority="39"/>
-    <w:lsdException w:name="toc 6" w:uiPriority="39"/>
-    <w:lsdException w:name="toc 7" w:uiPriority="39"/>
-    <w:lsdException w:name="toc 8" w:uiPriority="39"/>
-    <w:lsdException w:name="toc 9" w:uiPriority="39"/>
-    <w:lsdException w:name="header" w:uiPriority="0"/>
-    <w:lsdException w:name="footer" w:uiPriority="0"/>
-    <w:lsdException w:name="caption" w:uiPriority="35" w:qFormat="1"/>
-    <w:lsdException w:name="page number" w:uiPriority="0"/>
-    <w:lsdException w:name="Title" w:semiHidden="0" w:uiPriority="0" w:unhideWhenUsed="0" w:qFormat="1"/>
-    <w:lsdException w:name="Default Paragraph Font" w:uiPriority="1"/>
-    <w:lsdException w:name="Subtitle" w:semiHidden="0" w:uiPriority="11" w:unhideWhenUsed="0" w:qFormat="1"/>
-    <w:lsdException w:name="Strong" w:semiHidden="0" w:uiPriority="0" w:unhideWhenUsed="0" w:qFormat="1"/>
-    <w:lsdException w:name="Emphasis" w:semiHidden="0" w:uiPriority="20" w:unhideWhenUsed="0" w:qFormat="1"/>
-    <w:lsdException w:name="Table Grid" w:semiHidden="0" w:uiPriority="59" w:unhideWhenUsed="0"/>
-    <w:lsdException w:name="Placeholder Text" w:unhideWhenUsed="0"/>
-    <w:lsdException w:name="No Spacing" w:semiHidden="0" w:uiPriority="1" w:unhideWhenUsed="0" w:qFormat="1"/>
-    <w:lsdException w:name="Light Shading" w:semiHidden="0" w:uiPriority="60" w:unhideWhenUsed="0"/>
-    <w:lsdException w:name="Light List" w:semiHidden="0" w:uiPriority="61" w:unhideWhenUsed="0"/>
-    <w:lsdException w:name="Light Grid" w:semiHidden="0" w:uiPriority="62" w:unhideWhenUsed="0"/>
-    <w:lsdException w:name="Medium Shading 1" w:semiHidden="0" w:uiPriority="63" w:unhideWhenUsed="0"/>
-    <w:lsdException w:name="Medium Shading 2" w:semiHidden="0" w:uiPriority="64" w:unhideWhenUsed="0"/>
-    <w:lsdException w:name="Medium List 1" w:semiHidden="0" w:uiPriority="65" w:unhideWhenUsed="0"/>
-    <w:lsdException w:name="Medium List 2" w:semiHidden="0" w:uiPriority="66" w:unhideWhenUsed="0"/>
-    <w:lsdException w:name="Medium Grid 1" w:semiHidden="0" w:uiPriority="67" w:unhideWhenUsed="0"/>
-    <w:lsdException w:name="Medium Grid 2" w:semiHidden="0" w:uiPriority="68" w:unhideWhenUsed="0"/>
-    <w:lsdException w:name="Medium Grid 3" w:semiHidden="0" w:uiPriority="69" w:unhideWhenUsed="0"/>
-    <w:lsdException w:name="Dark List" w:semiHidden="0" w:uiPriority="70" w:unhideWhenUsed="0"/>
-    <w:lsdException w:name="Colorful Shading" w:semiHidden="0" w:uiPriority="71" w:unhideWhenUsed="0"/>
-    <w:lsdException w:name="Colorful List" w:semiHidden="0" w:uiPriority="72" w:unhideWhenUsed="0"/>
-    <w:lsdException w:name="Colorful Grid" w:semiHidden="0" w:uiPriority="73" w:unhideWhenUsed="0"/>
-    <w:lsdException w:name="Light Shading Accent 1" w:semiHidden="0" w:uiPriority="60" w:unhideWhenUsed="0"/>
-    <w:lsdException w:name="Light List Accent 1" w:semiHidden="0" w:uiPriority="61" w:unhideWhenUsed="0"/>
-    <w:lsdException w:name="Light Grid Accent 1" w:semiHidden="0" w:uiPriority="62" w:unhideWhenUsed="0"/>
-    <w:lsdException w:name="Medium Shading 1 Accent 1" w:semiHidden="0" w:uiPriority="63" w:unhideWhenUsed="0"/>
-    <w:lsdException w:name="Medium Shading 2 Accent 1" w:semiHidden="0" w:uiPriority="64" w:unhideWhenUsed="0"/>
-    <w:lsdException w:name="Medium List 1 Accent 1" w:semiHidden="0" w:uiPriority="65" w:unhideWhenUsed="0"/>
-    <w:lsdException w:name="Revision" w:unhideWhenUsed="0"/>
-    <w:lsdException w:name="List Paragraph" w:semiHidden="0" w:uiPriority="34" w:unhideWhenUsed="0" w:qFormat="1"/>
-    <w:lsdException w:name="Quote" w:semiHidden="0" w:uiPriority="29" w:unhideWhenUsed="0" w:qFormat="1"/>
-    <w:lsdException w:name="Intense Quote" w:semiHidden="0" w:uiPriority="30" w:unhideWhenUsed="0" w:qFormat="1"/>
-    <w:lsdException w:name="Medium List 2 Accent 1" w:semiHidden="0" w:uiPriority="66" w:unhideWhenUsed="0"/>
-    <w:lsdException w:name="Medium Grid 1 Accent 1" w:semiHidden="0" w:uiPriority="67" w:unhideWhenUsed="0"/>
-    <w:lsdException w:name="Medium Grid 2 Accent 1" w:semiHidden="0" w:uiPriority="68" w:unhideWhenUsed="0"/>
-    <w:lsdException w:name="Medium Grid 3 Accent 1" w:semiHidden="0" w:uiPriority="69" w:unhideWhenUsed="0"/>
-    <w:lsdException w:name="Dark List Accent 1" w:semiHidden="0" w:uiPriority="70" w:unhideWhenUsed="0"/>
-    <w:lsdException w:name="Colorful Shading Accent 1" w:semiHidden="0" w:uiPriority="71" w:unhideWhenUsed="0"/>
-    <w:lsdException w:name="Colorful List Accent 1" w:semiHidden="0" w:uiPriority="72" w:unhideWhenUsed="0"/>
-    <w:lsdException w:name="Colorful Grid Accent 1" w:semiHidden="0" w:uiPriority="73" w:unhideWhenUsed="0"/>
-    <w:lsdException w:name="Light Shading Accent 2" w:semiHidden="0" w:uiPriority="60" w:unhideWhenUsed="0"/>
-    <w:lsdException w:name="Light List Accent 2" w:semiHidden="0" w:uiPriority="61" w:unhideWhenUsed="0"/>
-    <w:lsdException w:name="Light Grid Accent 2" w:semiHidden="0" w:uiPriority="62" w:unhideWhenUsed="0"/>
-    <w:lsdException w:name="Medium Shading 1 Accent 2" w:semiHidden="0" w:uiPriority="63" w:unhideWhenUsed="0"/>
-    <w:lsdException w:name="Medium Shading 2 Accent 2" w:semiHidden="0" w:uiPriority="64" w:unhideWhenUsed="0"/>
-    <w:lsdException w:name="Medium List 1 Accent 2" w:semiHidden="0" w:uiPriority="65" w:unhideWhenUsed="0"/>
-    <w:lsdException w:name="Medium List 2 Accent 2" w:semiHidden="0" w:uiPriority="66" w:unhideWhenUsed="0"/>
-    <w:lsdException w:name="Medium Grid 1 Accent 2" w:semiHidden="0" w:uiPriority="67" w:unhideWhenUsed="0"/>
-    <w:lsdException w:name="Medium Grid 2 Accent 2" w:semiHidden="0" w:uiPriority="68" w:unhideWhenUsed="0"/>
-    <w:lsdException w:name="Medium Grid 3 Accent 2" w:semiHidden="0" w:uiPriority="69" w:unhideWhenUsed="0"/>
-    <w:lsdException w:name="Dark List Accent 2" w:semiHidden="0" w:uiPriority="70" w:unhideWhenUsed="0"/>
-    <w:lsdException w:name="Colorful Shading Accent 2" w:semiHidden="0" w:uiPriority="71" w:unhideWhenUsed="0"/>
-    <w:lsdException w:name="Colorful List Accent 2" w:semiHidden="0" w:uiPriority="72" w:unhideWhenUsed="0"/>
-    <w:lsdException w:name="Colorful Grid Accent 2" w:semiHidden="0" w:uiPriority="73" w:unhideWhenUsed="0"/>
-    <w:lsdException w:name="Light Shading Accent 3" w:semiHidden="0" w:uiPriority="60" w:unhideWhenUsed="0"/>
-    <w:lsdException w:name="Light List Accent 3" w:semiHidden="0" w:uiPriority="61" w:unhideWhenUsed="0"/>
-    <w:lsdException w:name="Light Grid Accent 3" w:semiHidden="0" w:uiPriority="62" w:unhideWhenUsed="0"/>
-    <w:lsdException w:name="Medium Shading 1 Accent 3" w:semiHidden="0" w:uiPriority="63" w:unhideWhenUsed="0"/>
-    <w:lsdException w:name="Medium Shading 2 Accent 3" w:semiHidden="0" w:uiPriority="64" w:unhideWhenUsed="0"/>
-    <w:lsdException w:name="Medium List 1 Accent 3" w:semiHidden="0" w:uiPriority="65" w:unhideWhenUsed="0"/>
-    <w:lsdException w:name="Medium List 2 Accent 3" w:semiHidden="0" w:uiPriority="66" w:unhideWhenUsed="0"/>
-    <w:lsdException w:name="Medium Grid 1 Accent 3" w:semiHidden="0" w:uiPriority="67" w:unhideWhenUsed="0"/>
-    <w:lsdException w:name="Medium Grid 2 Accent 3" w:semiHidden="0" w:uiPriority="68" w:unhideWhenUsed="0"/>
-    <w:lsdException w:name="Medium Grid 3 Accent 3" w:semiHidden="0" w:uiPriority="69" w:unhideWhenUsed="0"/>
-    <w:lsdException w:name="Dark List Accent 3" w:semiHidden="0" w:uiPriority="70" w:unhideWhenUsed="0"/>
-    <w:lsdException w:name="Colorful Shading Accent 3" w:semiHidden="0" w:uiPriority="71" w:unhideWhenUsed="0"/>
-    <w:lsdException w:name="Colorful List Accent 3" w:semiHidden="0" w:uiPriority="72" w:unhideWhenUsed="0"/>
-    <w:lsdException w:name="Colorful Grid Accent 3" w:semiHidden="0" w:uiPriority="73" w:unhideWhenUsed="0"/>
-    <w:lsdException w:name="Light Shading Accent 4" w:semiHidden="0" w:uiPriority="60" w:unhideWhenUsed="0"/>
-    <w:lsdException w:name="Light List Accent 4" w:semiHidden="0" w:uiPriority="61" w:unhideWhenUsed="0"/>
-    <w:lsdException w:name="Light Grid Accent 4" w:semiHidden="0" w:uiPriority="62" w:unhideWhenUsed="0"/>
-    <w:lsdException w:name="Medium Shading 1 Accent 4" w:semiHidden="0" w:uiPriority="63" w:unhideWhenUsed="0"/>
-    <w:lsdException w:name="Medium Shading 2 Accent 4" w:semiHidden="0" w:uiPriority="64" w:unhideWhenUsed="0"/>
-    <w:lsdException w:name="Medium List 1 Accent 4" w:semiHidden="0" w:uiPriority="65" w:unhideWhenUsed="0"/>
-    <w:lsdException w:name="Medium List 2 Accent 4" w:semiHidden="0" w:uiPriority="66" w:unhideWhenUsed="0"/>
-    <w:lsdException w:name="Medium Grid 1 Accent 4" w:semiHidden="0" w:uiPriority="67" w:unhideWhenUsed="0"/>
-    <w:lsdException w:name="Medium Grid 2 Accent 4" w:semiHidden="0" w:uiPriority="68" w:unhideWhenUsed="0"/>
-    <w:lsdException w:name="Medium Grid 3 Accent 4" w:semiHidden="0" w:uiPriority="69" w:unhideWhenUsed="0"/>
-    <w:lsdException w:name="Dark List Accent 4" w:semiHidden="0" w:uiPriority="70" w:unhideWhenUsed="0"/>
-    <w:lsdException w:name="Colorful Shading Accent 4" w:semiHidden="0" w:uiPriority="71" w:unhideWhenUsed="0"/>
-    <w:lsdException w:name="Colorful List Accent 4" w:semiHidden="0" w:uiPriority="72" w:unhideWhenUsed="0"/>
-    <w:lsdException w:name="Colorful Grid Accent 4" w:semiHidden="0" w:uiPriority="73" w:unhideWhenUsed="0"/>
-    <w:lsdException w:name="Light Shading Accent 5" w:semiHidden="0" w:uiPriority="60" w:unhideWhenUsed="0"/>
-    <w:lsdException w:name="Light List Accent 5" w:semiHidden="0" w:uiPriority="61" w:unhideWhenUsed="0"/>
-    <w:lsdException w:name="Light Grid Accent 5" w:semiHidden="0" w:uiPriority="62" w:unhideWhenUsed="0"/>
-    <w:lsdException w:name="Medium Shading 1 Accent 5" w:semiHidden="0" w:uiPriority="63" w:unhideWhenUsed="0"/>
-    <w:lsdException w:name="Medium Shading 2 Accent 5" w:semiHidden="0" w:uiPriority="64" w:unhideWhenUsed="0"/>
-    <w:lsdException w:name="Medium List 1 Accent 5" w:semiHidden="0" w:uiPriority="65" w:unhideWhenUsed="0"/>
-    <w:lsdException w:name="Medium List 2 Accent 5" w:semiHidden="0" w:uiPriority="66" w:unhideWhenUsed="0"/>
-    <w:lsdException w:name="Medium Grid 1 Accent 5" w:semiHidden="0" w:uiPriority="67" w:unhideWhenUsed="0"/>
-    <w:lsdException w:name="Medium Grid 2 Accent 5" w:semiHidden="0" w:uiPriority="68" w:unhideWhenUsed="0"/>
-    <w:lsdException w:name="Medium Grid 3 Accent 5" w:semiHidden="0" w:uiPriority="69" w:unhideWhenUsed="0"/>
-    <w:lsdException w:name="Dark List Accent 5" w:semiHidden="0" w:uiPriority="70" w:unhideWhenUsed="0"/>
-    <w:lsdException w:name="Colorful Shading Accent 5" w:semiHidden="0" w:uiPriority="71" w:unhideWhenUsed="0"/>
-    <w:lsdException w:name="Colorful List Accent 5" w:semiHidden="0" w:uiPriority="72" w:unhideWhenUsed="0"/>
-    <w:lsdException w:name="Colorful Grid Accent 5" w:semiHidden="0" w:uiPriority="73" w:unhideWhenUsed="0"/>
-    <w:lsdException w:name="Light Shading Accent 6" w:semiHidden="0" w:uiPriority="60" w:unhideWhenUsed="0"/>
-    <w:lsdException w:name="Light List Accent 6" w:semiHidden="0" w:uiPriority="61" w:unhideWhenUsed="0"/>
-    <w:lsdException w:name="Light Grid Accent 6" w:semiHidden="0" w:uiPriority="62" w:unhideWhenUsed="0"/>
-    <w:lsdException w:name="Medium Shading 1 Accent 6" w:semiHidden="0" w:uiPriority="63" w:unhideWhenUsed="0"/>
-    <w:lsdException w:name="Medium Shading 2 Accent 6" w:semiHidden="0" w:uiPriority="64" w:unhideWhenUsed="0"/>
-    <w:lsdException w:name="Medium List 1 Accent 6" w:semiHidden="0" w:uiPriority="65" w:unhideWhenUsed="0"/>
-    <w:lsdException w:name="Medium List 2 Accent 6" w:semiHidden="0" w:uiPriority="66" w:unhideWhenUsed="0"/>
-    <w:lsdException w:name="Medium Grid 1 Accent 6" w:semiHidden="0" w:uiPriority="67" w:unhideWhenUsed="0"/>
-    <w:lsdException w:name="Medium Grid 2 Accent 6" w:semiHidden="0" w:uiPriority="68" w:unhideWhenUsed="0"/>
-    <w:lsdException w:name="Medium Grid 3 Accent 6" w:semiHidden="0" w:uiPriority="69" w:unhideWhenUsed="0"/>
-    <w:lsdException w:name="Dark List Accent 6" w:semiHidden="0" w:uiPriority="70" w:unhideWhenUsed="0"/>
-    <w:lsdException w:name="Colorful Shading Accent 6" w:semiHidden="0" w:uiPriority="71" w:unhideWhenUsed="0"/>
-    <w:lsdException w:name="Colorful List Accent 6" w:semiHidden="0" w:uiPriority="72" w:unhideWhenUsed="0"/>
-    <w:lsdException w:name="Colorful Grid Accent 6" w:semiHidden="0" w:uiPriority="73" w:unhideWhenUsed="0"/>
-    <w:lsdException w:name="Subtle Emphasis" w:semiHidden="0" w:uiPriority="19" w:unhideWhenUsed="0" w:qFormat="1"/>
-    <w:lsdException w:name="Intense Emphasis" w:semiHidden="0" w:uiPriority="21" w:unhideWhenUsed="0" w:qFormat="1"/>
-    <w:lsdException w:name="Subtle Reference" w:semiHidden="0" w:uiPriority="31" w:unhideWhenUsed="0" w:qFormat="1"/>
-    <w:lsdException w:name="Intense Reference" w:semiHidden="0" w:uiPriority="32" w:unhideWhenUsed="0" w:qFormat="1"/>
-    <w:lsdException w:name="Book Title" w:semiHidden="0" w:uiPriority="33" w:unhideWhenUsed="0" w:qFormat="1"/>
-    <w:lsdException w:name="Bibliography" w:uiPriority="37"/>
-    <w:lsdException w:name="TOC Heading" w:uiPriority="39" w:qFormat="1"/>
+  <w:latentStyles w:defLockedState="0" w:defUIPriority="99" w:defSemiHidden="0" w:defUnhideWhenUsed="0" w:defQFormat="0" w:count="371">
+    <w:lsdException w:name="Normal" w:uiPriority="0" w:qFormat="1"/>
+    <w:lsdException w:name="heading 1" w:uiPriority="0" w:qFormat="1"/>
+    <w:lsdException w:name="heading 2" w:semiHidden="1" w:uiPriority="0" w:unhideWhenUsed="1" w:qFormat="1"/>
+    <w:lsdException w:name="heading 3" w:semiHidden="1" w:uiPriority="0" w:unhideWhenUsed="1" w:qFormat="1"/>
+    <w:lsdException w:name="heading 4" w:semiHidden="1" w:uiPriority="0" w:unhideWhenUsed="1" w:qFormat="1"/>
+    <w:lsdException w:name="heading 5" w:semiHidden="1" w:uiPriority="0" w:unhideWhenUsed="1" w:qFormat="1"/>
+    <w:lsdException w:name="heading 6" w:semiHidden="1" w:uiPriority="0" w:unhideWhenUsed="1" w:qFormat="1"/>
+    <w:lsdException w:name="heading 7" w:semiHidden="1" w:uiPriority="0" w:unhideWhenUsed="1" w:qFormat="1"/>
+    <w:lsdException w:name="heading 8" w:semiHidden="1" w:uiPriority="0" w:unhideWhenUsed="1" w:qFormat="1"/>
+    <w:lsdException w:name="heading 9" w:semiHidden="1" w:uiPriority="0" w:unhideWhenUsed="1" w:qFormat="1"/>
+    <w:lsdException w:name="index 1" w:semiHidden="1" w:unhideWhenUsed="1"/>
+    <w:lsdException w:name="index 2" w:semiHidden="1" w:unhideWhenUsed="1"/>
+    <w:lsdException w:name="index 3" w:semiHidden="1" w:unhideWhenUsed="1"/>
+    <w:lsdException w:name="index 4" w:semiHidden="1" w:unhideWhenUsed="1"/>
+    <w:lsdException w:name="index 5" w:semiHidden="1" w:unhideWhenUsed="1"/>
+    <w:lsdException w:name="index 6" w:semiHidden="1" w:unhideWhenUsed="1"/>
+    <w:lsdException w:name="index 7" w:semiHidden="1" w:unhideWhenUsed="1"/>
+    <w:lsdException w:name="index 8" w:semiHidden="1" w:unhideWhenUsed="1"/>
+    <w:lsdException w:name="index 9" w:semiHidden="1" w:unhideWhenUsed="1"/>
+    <w:lsdException w:name="toc 1" w:semiHidden="1" w:uiPriority="39" w:unhideWhenUsed="1"/>
+    <w:lsdException w:name="toc 2" w:semiHidden="1" w:uiPriority="39" w:unhideWhenUsed="1"/>
+    <w:lsdException w:name="toc 3" w:semiHidden="1" w:uiPriority="39" w:unhideWhenUsed="1"/>
+    <w:lsdException w:name="toc 4" w:semiHidden="1" w:uiPriority="39" w:unhideWhenUsed="1"/>
+    <w:lsdException w:name="toc 5" w:semiHidden="1" w:uiPriority="39" w:unhideWhenUsed="1"/>
+    <w:lsdException w:name="toc 6" w:semiHidden="1" w:uiPriority="39" w:unhideWhenUsed="1"/>
+    <w:lsdException w:name="toc 7" w:semiHidden="1" w:uiPriority="39" w:unhideWhenUsed="1"/>
+    <w:lsdException w:name="toc 8" w:semiHidden="1" w:uiPriority="39" w:unhideWhenUsed="1"/>
+    <w:lsdException w:name="toc 9" w:semiHidden="1" w:uiPriority="39" w:unhideWhenUsed="1"/>
+    <w:lsdException w:name="Normal Indent" w:semiHidden="1" w:unhideWhenUsed="1"/>
+    <w:lsdException w:name="footnote text" w:semiHidden="1" w:unhideWhenUsed="1"/>
+    <w:lsdException w:name="annotation text" w:semiHidden="1" w:unhideWhenUsed="1"/>
+    <w:lsdException w:name="header" w:semiHidden="1" w:uiPriority="0" w:unhideWhenUsed="1"/>
+    <w:lsdException w:name="footer" w:semiHidden="1" w:uiPriority="0" w:unhideWhenUsed="1"/>
+    <w:lsdException w:name="index heading" w:semiHidden="1" w:unhideWhenUsed="1"/>
+    <w:lsdException w:name="caption" w:semiHidden="1" w:uiPriority="35" w:unhideWhenUsed="1" w:qFormat="1"/>
+    <w:lsdException w:name="table of figures" w:semiHidden="1" w:unhideWhenUsed="1"/>
+    <w:lsdException w:name="envelope address" w:semiHidden="1" w:unhideWhenUsed="1"/>
+    <w:lsdException w:name="envelope return" w:semiHidden="1" w:unhideWhenUsed="1"/>
+    <w:lsdException w:name="footnote reference" w:semiHidden="1" w:unhideWhenUsed="1"/>
+    <w:lsdException w:name="annotation reference" w:semiHidden="1" w:unhideWhenUsed="1"/>
+    <w:lsdException w:name="line number" w:semiHidden="1" w:unhideWhenUsed="1"/>
+    <w:lsdException w:name="page number" w:semiHidden="1" w:uiPriority="0" w:unhideWhenUsed="1"/>
+    <w:lsdException w:name="endnote reference" w:semiHidden="1" w:unhideWhenUsed="1"/>
+    <w:lsdException w:name="endnote text" w:semiHidden="1" w:unhideWhenUsed="1"/>
+    <w:lsdException w:name="table of authorities" w:semiHidden="1" w:unhideWhenUsed="1"/>
+    <w:lsdException w:name="macro" w:semiHidden="1" w:unhideWhenUsed="1"/>
+    <w:lsdException w:name="toa heading" w:semiHidden="1" w:unhideWhenUsed="1"/>
+    <w:lsdException w:name="List" w:semiHidden="1" w:unhideWhenUsed="1"/>
+    <w:lsdException w:name="List Bullet" w:semiHidden="1" w:unhideWhenUsed="1"/>
+    <w:lsdException w:name="List Number" w:semiHidden="1" w:unhideWhenUsed="1"/>
+    <w:lsdException w:name="List 2" w:semiHidden="1" w:unhideWhenUsed="1"/>
+    <w:lsdException w:name="List 3" w:semiHidden="1" w:unhideWhenUsed="1"/>
+    <w:lsdException w:name="List 4" w:semiHidden="1" w:unhideWhenUsed="1"/>
+    <w:lsdException w:name="List 5" w:semiHidden="1" w:unhideWhenUsed="1"/>
+    <w:lsdException w:name="List Bullet 2" w:semiHidden="1" w:unhideWhenUsed="1"/>
+    <w:lsdException w:name="List Bullet 3" w:semiHidden="1" w:unhideWhenUsed="1"/>
+    <w:lsdException w:name="List Bullet 4" w:semiHidden="1" w:unhideWhenUsed="1"/>
+    <w:lsdException w:name="List Bullet 5" w:semiHidden="1" w:unhideWhenUsed="1"/>
+    <w:lsdException w:name="List Number 2" w:semiHidden="1" w:unhideWhenUsed="1"/>
+    <w:lsdException w:name="List Number 3" w:semiHidden="1" w:unhideWhenUsed="1"/>
+    <w:lsdException w:name="List Number 4" w:semiHidden="1" w:unhideWhenUsed="1"/>
+    <w:lsdException w:name="List Number 5" w:semiHidden="1" w:unhideWhenUsed="1"/>
+    <w:lsdException w:name="Title" w:uiPriority="0" w:qFormat="1"/>
+    <w:lsdException w:name="Closing" w:semiHidden="1" w:unhideWhenUsed="1"/>
+    <w:lsdException w:name="Signature" w:semiHidden="1" w:unhideWhenUsed="1"/>
+    <w:lsdException w:name="Default Paragraph Font" w:semiHidden="1" w:uiPriority="1" w:unhideWhenUsed="1"/>
+    <w:lsdException w:name="Body Text" w:semiHidden="1" w:unhideWhenUsed="1"/>
+    <w:lsdException w:name="Body Text Indent" w:semiHidden="1" w:unhideWhenUsed="1"/>
+    <w:lsdException w:name="List Continue" w:semiHidden="1" w:unhideWhenUsed="1"/>
+    <w:lsdException w:name="List Continue 2" w:semiHidden="1" w:unhideWhenUsed="1"/>
+    <w:lsdException w:name="List Continue 3" w:semiHidden="1" w:unhideWhenUsed="1"/>
+    <w:lsdException w:name="List Continue 4" w:semiHidden="1" w:unhideWhenUsed="1"/>
+    <w:lsdException w:name="List Continue 5" w:semiHidden="1" w:unhideWhenUsed="1"/>
+    <w:lsdException w:name="Message Header" w:semiHidden="1" w:unhideWhenUsed="1"/>
+    <w:lsdException w:name="Subtitle" w:uiPriority="11" w:qFormat="1"/>
+    <w:lsdException w:name="Salutation" w:semiHidden="1" w:unhideWhenUsed="1"/>
+    <w:lsdException w:name="Date" w:semiHidden="1" w:unhideWhenUsed="1"/>
+    <w:lsdException w:name="Body Text First Indent" w:semiHidden="1" w:unhideWhenUsed="1"/>
+    <w:lsdException w:name="Body Text First Indent 2" w:semiHidden="1" w:unhideWhenUsed="1"/>
+    <w:lsdException w:name="Note Heading" w:semiHidden="1" w:unhideWhenUsed="1"/>
+    <w:lsdException w:name="Body Text 2" w:semiHidden="1" w:unhideWhenUsed="1"/>
+    <w:lsdException w:name="Body Text 3" w:semiHidden="1" w:unhideWhenUsed="1"/>
+    <w:lsdException w:name="Body Text Indent 2" w:semiHidden="1" w:unhideWhenUsed="1"/>
+    <w:lsdException w:name="Body Text Indent 3" w:semiHidden="1" w:unhideWhenUsed="1"/>
+    <w:lsdException w:name="Block Text" w:semiHidden="1" w:unhideWhenUsed="1"/>
+    <w:lsdException w:name="Hyperlink" w:semiHidden="1" w:unhideWhenUsed="1"/>
+    <w:lsdException w:name="FollowedHyperlink" w:semiHidden="1" w:unhideWhenUsed="1"/>
+    <w:lsdException w:name="Strong" w:uiPriority="0" w:qFormat="1"/>
+    <w:lsdException w:name="Emphasis" w:uiPriority="20" w:qFormat="1"/>
+    <w:lsdException w:name="Document Map" w:semiHidden="1" w:unhideWhenUsed="1"/>
+    <w:lsdException w:name="Plain Text" w:semiHidden="1" w:unhideWhenUsed="1"/>
+    <w:lsdException w:name="E-mail Signature" w:semiHidden="1" w:unhideWhenUsed="1"/>
+    <w:lsdException w:name="HTML Top of Form" w:semiHidden="1" w:unhideWhenUsed="1"/>
+    <w:lsdException w:name="HTML Bottom of Form" w:semiHidden="1" w:unhideWhenUsed="1"/>
+    <w:lsdException w:name="Normal (Web)" w:semiHidden="1" w:unhideWhenUsed="1"/>
+    <w:lsdException w:name="HTML Acronym" w:semiHidden="1" w:unhideWhenUsed="1"/>
+    <w:lsdException w:name="HTML Address" w:semiHidden="1" w:unhideWhenUsed="1"/>
+    <w:lsdException w:name="HTML Cite" w:semiHidden="1" w:unhideWhenUsed="1"/>
+    <w:lsdException w:name="HTML Code" w:semiHidden="1" w:unhideWhenUsed="1"/>
+    <w:lsdException w:name="HTML Definition" w:semiHidden="1" w:unhideWhenUsed="1"/>
+    <w:lsdException w:name="HTML Keyboard" w:semiHidden="1" w:unhideWhenUsed="1"/>
+    <w:lsdException w:name="HTML Preformatted" w:semiHidden="1" w:unhideWhenUsed="1"/>
+    <w:lsdException w:name="HTML Sample" w:semiHidden="1" w:unhideWhenUsed="1"/>
+    <w:lsdException w:name="HTML Typewriter" w:semiHidden="1" w:unhideWhenUsed="1"/>
+    <w:lsdException w:name="HTML Variable" w:semiHidden="1" w:unhideWhenUsed="1"/>
+    <w:lsdException w:name="Normal Table" w:semiHidden="1" w:unhideWhenUsed="1"/>
+    <w:lsdException w:name="annotation subject" w:semiHidden="1" w:unhideWhenUsed="1"/>
+    <w:lsdException w:name="No List" w:semiHidden="1" w:unhideWhenUsed="1"/>
+    <w:lsdException w:name="Outline List 1" w:semiHidden="1" w:unhideWhenUsed="1"/>
+    <w:lsdException w:name="Outline List 2" w:semiHidden="1" w:unhideWhenUsed="1"/>
+    <w:lsdException w:name="Outline List 3" w:semiHidden="1" w:unhideWhenUsed="1"/>
+    <w:lsdException w:name="Table Simple 1" w:semiHidden="1" w:unhideWhenUsed="1"/>
+    <w:lsdException w:name="Table Simple 2" w:semiHidden="1" w:unhideWhenUsed="1"/>
+    <w:lsdException w:name="Table Simple 3" w:semiHidden="1" w:unhideWhenUsed="1"/>
+    <w:lsdException w:name="Table Classic 1" w:semiHidden="1" w:unhideWhenUsed="1"/>
+    <w:lsdException w:name="Table Classic 2" w:semiHidden="1" w:unhideWhenUsed="1"/>
+    <w:lsdException w:name="Table Classic 3" w:semiHidden="1" w:unhideWhenUsed="1"/>
+    <w:lsdException w:name="Table Classic 4" w:semiHidden="1" w:unhideWhenUsed="1"/>
+    <w:lsdException w:name="Table Colorful 1" w:semiHidden="1" w:unhideWhenUsed="1"/>
+    <w:lsdException w:name="Table Colorful 2" w:semiHidden="1" w:unhideWhenUsed="1"/>
+    <w:lsdException w:name="Table Colorful 3" w:semiHidden="1" w:unhideWhenUsed="1"/>
+    <w:lsdException w:name="Table Columns 1" w:semiHidden="1" w:unhideWhenUsed="1"/>
+    <w:lsdException w:name="Table Columns 2" w:semiHidden="1" w:unhideWhenUsed="1"/>
+    <w:lsdException w:name="Table Columns 3" w:semiHidden="1" w:unhideWhenUsed="1"/>
+    <w:lsdException w:name="Table Columns 4" w:semiHidden="1" w:unhideWhenUsed="1"/>
+    <w:lsdException w:name="Table Columns 5" w:semiHidden="1" w:unhideWhenUsed="1"/>
+    <w:lsdException w:name="Table Grid 1" w:semiHidden="1" w:unhideWhenUsed="1"/>
+    <w:lsdException w:name="Table Grid 2" w:semiHidden="1" w:unhideWhenUsed="1"/>
+    <w:lsdException w:name="Table Grid 3" w:semiHidden="1" w:unhideWhenUsed="1"/>
+    <w:lsdException w:name="Table Grid 4" w:semiHidden="1" w:unhideWhenUsed="1"/>
+    <w:lsdException w:name="Table Grid 5" w:semiHidden="1" w:unhideWhenUsed="1"/>
+    <w:lsdException w:name="Table Grid 6" w:semiHidden="1" w:unhideWhenUsed="1"/>
+    <w:lsdException w:name="Table Grid 7" w:semiHidden="1" w:unhideWhenUsed="1"/>
+    <w:lsdException w:name="Table Grid 8" w:semiHidden="1" w:unhideWhenUsed="1"/>
+    <w:lsdException w:name="Table List 1" w:semiHidden="1" w:unhideWhenUsed="1"/>
+    <w:lsdException w:name="Table List 2" w:semiHidden="1" w:unhideWhenUsed="1"/>
+    <w:lsdException w:name="Table List 3" w:semiHidden="1" w:unhideWhenUsed="1"/>
+    <w:lsdException w:name="Table List 4" w:semiHidden="1" w:unhideWhenUsed="1"/>
+    <w:lsdException w:name="Table List 5" w:semiHidden="1" w:unhideWhenUsed="1"/>
+    <w:lsdException w:name="Table List 6" w:semiHidden="1" w:unhideWhenUsed="1"/>
+    <w:lsdException w:name="Table List 7" w:semiHidden="1" w:unhideWhenUsed="1"/>
+    <w:lsdException w:name="Table List 8" w:semiHidden="1" w:unhideWhenUsed="1"/>
+    <w:lsdException w:name="Table 3D effects 1" w:semiHidden="1" w:unhideWhenUsed="1"/>
+    <w:lsdException w:name="Table 3D effects 2" w:semiHidden="1" w:unhideWhenUsed="1"/>
+    <w:lsdException w:name="Table 3D effects 3" w:semiHidden="1" w:unhideWhenUsed="1"/>
+    <w:lsdException w:name="Table Contemporary" w:semiHidden="1" w:unhideWhenUsed="1"/>
+    <w:lsdException w:name="Table Elegant" w:semiHidden="1" w:unhideWhenUsed="1"/>
+    <w:lsdException w:name="Table Professional" w:semiHidden="1" w:unhideWhenUsed="1"/>
+    <w:lsdException w:name="Table Subtle 1" w:semiHidden="1" w:unhideWhenUsed="1"/>
+    <w:lsdException w:name="Table Subtle 2" w:semiHidden="1" w:unhideWhenUsed="1"/>
+    <w:lsdException w:name="Table Web 1" w:semiHidden="1" w:unhideWhenUsed="1"/>
+    <w:lsdException w:name="Table Web 2" w:semiHidden="1" w:unhideWhenUsed="1"/>
+    <w:lsdException w:name="Table Web 3" w:semiHidden="1" w:unhideWhenUsed="1"/>
+    <w:lsdException w:name="Balloon Text" w:semiHidden="1" w:unhideWhenUsed="1"/>
+    <w:lsdException w:name="Table Grid" w:uiPriority="59"/>
+    <w:lsdException w:name="Table Theme" w:semiHidden="1" w:unhideWhenUsed="1"/>
+    <w:lsdException w:name="Placeholder Text" w:semiHidden="1"/>
+    <w:lsdException w:name="No Spacing" w:uiPriority="1" w:qFormat="1"/>
+    <w:lsdException w:name="Light Shading" w:uiPriority="60"/>
+    <w:lsdException w:name="Light List" w:uiPriority="61"/>
+    <w:lsdException w:name="Light Grid" w:uiPriority="62"/>
+    <w:lsdException w:name="Medium Shading 1" w:uiPriority="63"/>
+    <w:lsdException w:name="Medium Shading 2" w:uiPriority="64"/>
+    <w:lsdException w:name="Medium List 1" w:uiPriority="65"/>
+    <w:lsdException w:name="Medium List 2" w:uiPriority="66"/>
+    <w:lsdException w:name="Medium Grid 1" w:uiPriority="67"/>
+    <w:lsdException w:name="Medium Grid 2" w:uiPriority="68"/>
+    <w:lsdException w:name="Medium Grid 3" w:uiPriority="69"/>
+    <w:lsdException w:name="Dark List" w:uiPriority="70"/>
+    <w:lsdException w:name="Colorful Shading" w:uiPriority="71"/>
+    <w:lsdException w:name="Colorful List" w:uiPriority="72"/>
+    <w:lsdException w:name="Colorful Grid" w:uiPriority="73"/>
+    <w:lsdException w:name="Light Shading Accent 1" w:uiPriority="60"/>
+    <w:lsdException w:name="Light List Accent 1" w:uiPriority="61"/>
+    <w:lsdException w:name="Light Grid Accent 1" w:uiPriority="62"/>
+    <w:lsdException w:name="Medium Shading 1 Accent 1" w:uiPriority="63"/>
+    <w:lsdException w:name="Medium Shading 2 Accent 1" w:uiPriority="64"/>
+    <w:lsdException w:name="Medium List 1 Accent 1" w:uiPriority="65"/>
+    <w:lsdException w:name="Revision" w:semiHidden="1"/>
+    <w:lsdException w:name="List Paragraph" w:uiPriority="34" w:qFormat="1"/>
+    <w:lsdException w:name="Quote" w:uiPriority="29" w:qFormat="1"/>
+    <w:lsdException w:name="Intense Quote" w:uiPriority="30" w:qFormat="1"/>
+    <w:lsdException w:name="Medium List 2 Accent 1" w:uiPriority="66"/>
+    <w:lsdException w:name="Medium Grid 1 Accent 1" w:uiPriority="67"/>
+    <w:lsdException w:name="Medium Grid 2 Accent 1" w:uiPriority="68"/>
+    <w:lsdException w:name="Medium Grid 3 Accent 1" w:uiPriority="69"/>
+    <w:lsdException w:name="Dark List Accent 1" w:uiPriority="70"/>
+    <w:lsdException w:name="Colorful Shading Accent 1" w:uiPriority="71"/>
+    <w:lsdException w:name="Colorful List Accent 1" w:uiPriority="72"/>
+    <w:lsdException w:name="Colorful Grid Accent 1" w:uiPriority="73"/>
+    <w:lsdException w:name="Light Shading Accent 2" w:uiPriority="60"/>
+    <w:lsdException w:name="Light List Accent 2" w:uiPriority="61"/>
+    <w:lsdException w:name="Light Grid Accent 2" w:uiPriority="62"/>
+    <w:lsdException w:name="Medium Shading 1 Accent 2" w:uiPriority="63"/>
+    <w:lsdException w:name="Medium Shading 2 Accent 2" w:uiPriority="64"/>
+    <w:lsdException w:name="Medium List 1 Accent 2" w:uiPriority="65"/>
+    <w:lsdException w:name="Medium List 2 Accent 2" w:uiPriority="66"/>
+    <w:lsdException w:name="Medium Grid 1 Accent 2" w:uiPriority="67"/>
+    <w:lsdException w:name="Medium Grid 2 Accent 2" w:uiPriority="68"/>
+    <w:lsdException w:name="Medium Grid 3 Accent 2" w:uiPriority="69"/>
+    <w:lsdException w:name="Dark List Accent 2" w:uiPriority="70"/>
+    <w:lsdException w:name="Colorful Shading Accent 2" w:uiPriority="71"/>
+    <w:lsdException w:name="Colorful List Accent 2" w:uiPriority="72"/>
+    <w:lsdException w:name="Colorful Grid Accent 2" w:uiPriority="73"/>
+    <w:lsdException w:name="Light Shading Accent 3" w:uiPriority="60"/>
+    <w:lsdException w:name="Light List Accent 3" w:uiPriority="61"/>
+    <w:lsdException w:name="Light Grid Accent 3" w:uiPriority="62"/>
+    <w:lsdException w:name="Medium Shading 1 Accent 3" w:uiPriority="63"/>
+    <w:lsdException w:name="Medium Shading 2 Accent 3" w:uiPriority="64"/>
+    <w:lsdException w:name="Medium List 1 Accent 3" w:uiPriority="65"/>
+    <w:lsdException w:name="Medium List 2 Accent 3" w:uiPriority="66"/>
+    <w:lsdException w:name="Medium Grid 1 Accent 3" w:uiPriority="67"/>
+    <w:lsdException w:name="Medium Grid 2 Accent 3" w:uiPriority="68"/>
+    <w:lsdException w:name="Medium Grid 3 Accent 3" w:uiPriority="69"/>
+    <w:lsdException w:name="Dark List Accent 3" w:uiPriority="70"/>
+    <w:lsdException w:name="Colorful Shading Accent 3" w:uiPriority="71"/>
+    <w:lsdException w:name="Colorful List Accent 3" w:uiPriority="72"/>
+    <w:lsdException w:name="Colorful Grid Accent 3" w:uiPriority="73"/>
+    <w:lsdException w:name="Light Shading Accent 4" w:uiPriority="60"/>
+    <w:lsdException w:name="Light List Accent 4" w:uiPriority="61"/>
+    <w:lsdException w:name="Light Grid Accent 4" w:uiPriority="62"/>
+    <w:lsdException w:name="Medium Shading 1 Accent 4" w:uiPriority="63"/>
+    <w:lsdException w:name="Medium Shading 2 Accent 4" w:uiPriority="64"/>
+    <w:lsdException w:name="Medium List 1 Accent 4" w:uiPriority="65"/>
+    <w:lsdException w:name="Medium List 2 Accent 4" w:uiPriority="66"/>
+    <w:lsdException w:name="Medium Grid 1 Accent 4" w:uiPriority="67"/>
+    <w:lsdException w:name="Medium Grid 2 Accent 4" w:uiPriority="68"/>
+    <w:lsdException w:name="Medium Grid 3 Accent 4" w:uiPriority="69"/>
+    <w:lsdException w:name="Dark List Accent 4" w:uiPriority="70"/>
+    <w:lsdException w:name="Colorful Shading Accent 4" w:uiPriority="71"/>
+    <w:lsdException w:name="Colorful List Accent 4" w:uiPriority="72"/>
+    <w:lsdException w:name="Colorful Grid Accent 4" w:uiPriority="73"/>
+    <w:lsdException w:name="Light Shading Accent 5" w:uiPriority="60"/>
+    <w:lsdException w:name="Light List Accent 5" w:uiPriority="61"/>
+    <w:lsdException w:name="Light Grid Accent 5" w:uiPriority="62"/>
+    <w:lsdException w:name="Medium Shading 1 Accent 5" w:uiPriority="63"/>
+    <w:lsdException w:name="Medium Shading 2 Accent 5" w:uiPriority="64"/>
+    <w:lsdException w:name="Medium List 1 Accent 5" w:uiPriority="65"/>
+    <w:lsdException w:name="Medium List 2 Accent 5" w:uiPriority="66"/>
+    <w:lsdException w:name="Medium Grid 1 Accent 5" w:uiPriority="67"/>
+    <w:lsdException w:name="Medium Grid 2 Accent 5" w:uiPriority="68"/>
+    <w:lsdException w:name="Medium Grid 3 Accent 5" w:uiPriority="69"/>
+    <w:lsdException w:name="Dark List Accent 5" w:uiPriority="70"/>
+    <w:lsdException w:name="Colorful Shading Accent 5" w:uiPriority="71"/>
+    <w:lsdException w:name="Colorful List Accent 5" w:uiPriority="72"/>
+    <w:lsdException w:name="Colorful Grid Accent 5" w:uiPriority="73"/>
+    <w:lsdException w:name="Light Shading Accent 6" w:uiPriority="60"/>
+    <w:lsdException w:name="Light List Accent 6" w:uiPriority="61"/>
+    <w:lsdException w:name="Light Grid Accent 6" w:uiPriority="62"/>
+    <w:lsdException w:name="Medium Shading 1 Accent 6" w:uiPriority="63"/>
+    <w:lsdException w:name="Medium Shading 2 Accent 6" w:uiPriority="64"/>
+    <w:lsdException w:name="Medium List 1 Accent 6" w:uiPriority="65"/>
+    <w:lsdException w:name="Medium List 2 Accent 6" w:uiPriority="66"/>
+    <w:lsdException w:name="Medium Grid 1 Accent 6" w:uiPriority="67"/>
+    <w:lsdException w:name="Medium Grid 2 Accent 6" w:uiPriority="68"/>
+    <w:lsdException w:name="Medium Grid 3 Accent 6" w:uiPriority="69"/>
+    <w:lsdException w:name="Dark List Accent 6" w:uiPriority="70"/>
+    <w:lsdException w:name="Colorful Shading Accent 6" w:uiPriority="71"/>
+    <w:lsdException w:name="Colorful List Accent 6" w:uiPriority="72"/>
+    <w:lsdException w:name="Colorful Grid Accent 6" w:uiPriority="73"/>
+    <w:lsdException w:name="Subtle Emphasis" w:uiPriority="19" w:qFormat="1"/>
+    <w:lsdException w:name="Intense Emphasis" w:uiPriority="21" w:qFormat="1"/>
+    <w:lsdException w:name="Subtle Reference" w:uiPriority="31" w:qFormat="1"/>
+    <w:lsdException w:name="Intense Reference" w:uiPriority="32" w:qFormat="1"/>
+    <w:lsdException w:name="Book Title" w:uiPriority="33" w:qFormat="1"/>
+    <w:lsdException w:name="Bibliography" w:semiHidden="1" w:uiPriority="37" w:unhideWhenUsed="1"/>
+    <w:lsdException w:name="TOC Heading" w:semiHidden="1" w:uiPriority="39" w:unhideWhenUsed="1" w:qFormat="1"/>
+    <w:lsdException w:name="Plain Table 1" w:uiPriority="41"/>
+    <w:lsdException w:name="Plain Table 2" w:uiPriority="42"/>
+    <w:lsdException w:name="Plain Table 3" w:uiPriority="43"/>
+    <w:lsdException w:name="Plain Table 4" w:uiPriority="44"/>
+    <w:lsdException w:name="Plain Table 5" w:uiPriority="45"/>
+    <w:lsdException w:name="Grid Table Light" w:uiPriority="40"/>
+    <w:lsdException w:name="Grid Table 1 Light" w:uiPriority="46"/>
+    <w:lsdException w:name="Grid Table 2" w:uiPriority="47"/>
+    <w:lsdException w:name="Grid Table 3" w:uiPriority="48"/>
+    <w:lsdException w:name="Grid Table 4" w:uiPriority="49"/>
+    <w:lsdException w:name="Grid Table 5 Dark" w:uiPriority="50"/>
+    <w:lsdException w:name="Grid Table 6 Colorful" w:uiPriority="51"/>
+    <w:lsdException w:name="Grid Table 7 Colorful" w:uiPriority="52"/>
+    <w:lsdException w:name="Grid Table 1 Light Accent 1" w:uiPriority="46"/>
+    <w:lsdException w:name="Grid Table 2 Accent 1" w:uiPriority="47"/>
+    <w:lsdException w:name="Grid Table 3 Accent 1" w:uiPriority="48"/>
+    <w:lsdException w:name="Grid Table 4 Accent 1" w:uiPriority="49"/>
+    <w:lsdException w:name="Grid Table 5 Dark Accent 1" w:uiPriority="50"/>
+    <w:lsdException w:name="Grid Table 6 Colorful Accent 1" w:uiPriority="51"/>
+    <w:lsdException w:name="Grid Table 7 Colorful Accent 1" w:uiPriority="52"/>
+    <w:lsdException w:name="Grid Table 1 Light Accent 2" w:uiPriority="46"/>
+    <w:lsdException w:name="Grid Table 2 Accent 2" w:uiPriority="47"/>
+    <w:lsdException w:name="Grid Table 3 Accent 2" w:uiPriority="48"/>
+    <w:lsdException w:name="Grid Table 4 Accent 2" w:uiPriority="49"/>
+    <w:lsdException w:name="Grid Table 5 Dark Accent 2" w:uiPriority="50"/>
+    <w:lsdException w:name="Grid Table 6 Colorful Accent 2" w:uiPriority="51"/>
+    <w:lsdException w:name="Grid Table 7 Colorful Accent 2" w:uiPriority="52"/>
+    <w:lsdException w:name="Grid Table 1 Light Accent 3" w:uiPriority="46"/>
+    <w:lsdException w:name="Grid Table 2 Accent 3" w:uiPriority="47"/>
+    <w:lsdException w:name="Grid Table 3 Accent 3" w:uiPriority="48"/>
+    <w:lsdException w:name="Grid Table 4 Accent 3" w:uiPriority="49"/>
+    <w:lsdException w:name="Grid Table 5 Dark Accent 3" w:uiPriority="50"/>
+    <w:lsdException w:name="Grid Table 6 Colorful Accent 3" w:uiPriority="51"/>
+    <w:lsdException w:name="Grid Table 7 Colorful Accent 3" w:uiPriority="52"/>
+    <w:lsdException w:name="Grid Table 1 Light Accent 4" w:uiPriority="46"/>
+    <w:lsdException w:name="Grid Table 2 Accent 4" w:uiPriority="47"/>
+    <w:lsdException w:name="Grid Table 3 Accent 4" w:uiPriority="48"/>
+    <w:lsdException w:name="Grid Table 4 Accent 4" w:uiPriority="49"/>
+    <w:lsdException w:name="Grid Table 5 Dark Accent 4" w:uiPriority="50"/>
+    <w:lsdException w:name="Grid Table 6 Colorful Accent 4" w:uiPriority="51"/>
+    <w:lsdException w:name="Grid Table 7 Colorful Accent 4" w:uiPriority="52"/>
+    <w:lsdException w:name="Grid Table 1 Light Accent 5" w:uiPriority="46"/>
+    <w:lsdException w:name="Grid Table 2 Accent 5" w:uiPriority="47"/>
+    <w:lsdException w:name="Grid Table 3 Accent 5" w:uiPriority="48"/>
+    <w:lsdException w:name="Grid Table 4 Accent 5" w:uiPriority="49"/>
+    <w:lsdException w:name="Grid Table 5 Dark Accent 5" w:uiPriority="50"/>
+    <w:lsdException w:name="Grid Table 6 Colorful Accent 5" w:uiPriority="51"/>
+    <w:lsdException w:name="Grid Table 7 Colorful Accent 5" w:uiPriority="52"/>
+    <w:lsdException w:name="Grid Table 1 Light Accent 6" w:uiPriority="46"/>
+    <w:lsdException w:name="Grid Table 2 Accent 6" w:uiPriority="47"/>
+    <w:lsdException w:name="Grid Table 3 Accent 6" w:uiPriority="48"/>
+    <w:lsdException w:name="Grid Table 4 Accent 6" w:uiPriority="49"/>
+    <w:lsdException w:name="Grid Table 5 Dark Accent 6" w:uiPriority="50"/>
+    <w:lsdException w:name="Grid Table 6 Colorful Accent 6" w:uiPriority="51"/>
+    <w:lsdException w:name="Grid Table 7 Colorful Accent 6" w:uiPriority="52"/>
+    <w:lsdException w:name="List Table 1 Light" w:uiPriority="46"/>
+    <w:lsdException w:name="List Table 2" w:uiPriority="47"/>
+    <w:lsdException w:name="List Table 3" w:uiPriority="48"/>
+    <w:lsdException w:name="List Table 4" w:uiPriority="49"/>
+    <w:lsdException w:name="List Table 5 Dark" w:uiPriority="50"/>
+    <w:lsdException w:name="List Table 6 Colorful" w:uiPriority="51"/>
+    <w:lsdException w:name="List Table 7 Colorful" w:uiPriority="52"/>
+    <w:lsdException w:name="List Table 1 Light Accent 1" w:uiPriority="46"/>
+    <w:lsdException w:name="List Table 2 Accent 1" w:uiPriority="47"/>
+    <w:lsdException w:name="List Table 3 Accent 1" w:uiPriority="48"/>
+    <w:lsdException w:name="List Table 4 Accent 1" w:uiPriority="49"/>
+    <w:lsdException w:name="List Table 5 Dark Accent 1" w:uiPriority="50"/>
+    <w:lsdException w:name="List Table 6 Colorful Accent 1" w:uiPriority="51"/>
+    <w:lsdException w:name="List Table 7 Colorful Accent 1" w:uiPriority="52"/>
+    <w:lsdException w:name="List Table 1 Light Accent 2" w:uiPriority="46"/>
+    <w:lsdException w:name="List Table 2 Accent 2" w:uiPriority="47"/>
+    <w:lsdException w:name="List Table 3 Accent 2" w:uiPriority="48"/>
+    <w:lsdException w:name="List Table 4 Accent 2" w:uiPriority="49"/>
+    <w:lsdException w:name="List Table 5 Dark Accent 2" w:uiPriority="50"/>
+    <w:lsdException w:name="List Table 6 Colorful Accent 2" w:uiPriority="51"/>
+    <w:lsdException w:name="List Table 7 Colorful Accent 2" w:uiPriority="52"/>
+    <w:lsdException w:name="List Table 1 Light Accent 3" w:uiPriority="46"/>
+    <w:lsdException w:name="List Table 2 Accent 3" w:uiPriority="47"/>
+    <w:lsdException w:name="List Table 3 Accent 3" w:uiPriority="48"/>
+    <w:lsdException w:name="List Table 4 Accent 3" w:uiPriority="49"/>
+    <w:lsdException w:name="List Table 5 Dark Accent 3" w:uiPriority="50"/>
+    <w:lsdException w:name="List Table 6 Colorful Accent 3" w:uiPriority="51"/>
+    <w:lsdException w:name="List Table 7 Colorful Accent 3" w:uiPriority="52"/>
+    <w:lsdException w:name="List Table 1 Light Accent 4" w:uiPriority="46"/>
+    <w:lsdException w:name="List Table 2 Accent 4" w:uiPriority="47"/>
+    <w:lsdException w:name="List Table 3 Accent 4" w:uiPriority="48"/>
+    <w:lsdException w:name="List Table 4 Accent 4" w:uiPriority="49"/>
+    <w:lsdException w:name="List Table 5 Dark Accent 4" w:uiPriority="50"/>
+    <w:lsdException w:name="List Table 6 Colorful Accent 4" w:uiPriority="51"/>
+    <w:lsdException w:name="List Table 7 Colorful Accent 4" w:uiPriority="52"/>
+    <w:lsdException w:name="List Table 1 Light Accent 5" w:uiPriority="46"/>
+    <w:lsdException w:name="List Table 2 Accent 5" w:uiPriority="47"/>
+    <w:lsdException w:name="List Table 3 Accent 5" w:uiPriority="48"/>
+    <w:lsdException w:name="List Table 4 Accent 5" w:uiPriority="49"/>
+    <w:lsdException w:name="List Table 5 Dark Accent 5" w:uiPriority="50"/>
+    <w:lsdException w:name="List Table 6 Colorful Accent 5" w:uiPriority="51"/>
+    <w:lsdException w:name="List Table 7 Colorful Accent 5" w:uiPriority="52"/>
+    <w:lsdException w:name="List Table 1 Light Accent 6" w:uiPriority="46"/>
+    <w:lsdException w:name="List Table 2 Accent 6" w:uiPriority="47"/>
+    <w:lsdException w:name="List Table 3 Accent 6" w:uiPriority="48"/>
+    <w:lsdException w:name="List Table 4 Accent 6" w:uiPriority="49"/>
+    <w:lsdException w:name="List Table 5 Dark Accent 6" w:uiPriority="50"/>
+    <w:lsdException w:name="List Table 6 Colorful Accent 6" w:uiPriority="51"/>
+    <w:lsdException w:name="List Table 7 Colorful Accent 6" w:uiPriority="52"/>
   </w:latentStyles>
   <w:style w:type="paragraph" w:default="1" w:styleId="Normal">
     <w:name w:val="Normal"/>
@@ -4877,7 +6425,6 @@
     <w:uiPriority w:val="99"/>
     <w:semiHidden/>
     <w:unhideWhenUsed/>
-    <w:qFormat/>
     <w:tblPr>
       <w:tblInd w:w="0" w:type="dxa"/>
       <w:tblCellMar>
@@ -5209,6 +6756,131 @@
       <w:contextualSpacing/>
     </w:pPr>
   </w:style>
+  <w:style w:type="paragraph" w:styleId="Caption">
+    <w:name w:val="caption"/>
+    <w:basedOn w:val="Normal"/>
+    <w:next w:val="Normal"/>
+    <w:uiPriority w:val="35"/>
+    <w:unhideWhenUsed/>
+    <w:qFormat/>
+    <w:rsid w:val="00F93FA6"/>
+    <w:pPr>
+      <w:spacing w:after="200" w:line="240" w:lineRule="auto"/>
+    </w:pPr>
+    <w:rPr>
+      <w:i/>
+      <w:iCs/>
+      <w:color w:val="1F497D" w:themeColor="text2"/>
+      <w:sz w:val="18"/>
+      <w:szCs w:val="18"/>
+    </w:rPr>
+  </w:style>
+  <w:style w:type="table" w:styleId="TableGrid">
+    <w:name w:val="Table Grid"/>
+    <w:basedOn w:val="TableNormal"/>
+    <w:uiPriority w:val="59"/>
+    <w:rsid w:val="00863AED"/>
+    <w:pPr>
+      <w:spacing w:after="0" w:line="240" w:lineRule="auto"/>
+    </w:pPr>
+    <w:tblPr>
+      <w:tblBorders>
+        <w:top w:val="single" w:sz="4" w:space="0" w:color="auto"/>
+        <w:left w:val="single" w:sz="4" w:space="0" w:color="auto"/>
+        <w:bottom w:val="single" w:sz="4" w:space="0" w:color="auto"/>
+        <w:right w:val="single" w:sz="4" w:space="0" w:color="auto"/>
+        <w:insideH w:val="single" w:sz="4" w:space="0" w:color="auto"/>
+        <w:insideV w:val="single" w:sz="4" w:space="0" w:color="auto"/>
+      </w:tblBorders>
+    </w:tblPr>
+  </w:style>
+  <w:style w:type="table" w:styleId="GridTable4-Accent1">
+    <w:name w:val="Grid Table 4 Accent 1"/>
+    <w:basedOn w:val="TableNormal"/>
+    <w:uiPriority w:val="49"/>
+    <w:rsid w:val="00863AED"/>
+    <w:pPr>
+      <w:spacing w:after="0" w:line="240" w:lineRule="auto"/>
+    </w:pPr>
+    <w:tblPr>
+      <w:tblStyleRowBandSize w:val="1"/>
+      <w:tblStyleColBandSize w:val="1"/>
+      <w:tblBorders>
+        <w:top w:val="single" w:sz="4" w:space="0" w:color="95B3D7" w:themeColor="accent1" w:themeTint="99"/>
+        <w:left w:val="single" w:sz="4" w:space="0" w:color="95B3D7" w:themeColor="accent1" w:themeTint="99"/>
+        <w:bottom w:val="single" w:sz="4" w:space="0" w:color="95B3D7" w:themeColor="accent1" w:themeTint="99"/>
+        <w:right w:val="single" w:sz="4" w:space="0" w:color="95B3D7" w:themeColor="accent1" w:themeTint="99"/>
+        <w:insideH w:val="single" w:sz="4" w:space="0" w:color="95B3D7" w:themeColor="accent1" w:themeTint="99"/>
+        <w:insideV w:val="single" w:sz="4" w:space="0" w:color="95B3D7" w:themeColor="accent1" w:themeTint="99"/>
+      </w:tblBorders>
+    </w:tblPr>
+    <w:tblStylePr w:type="firstRow">
+      <w:rPr>
+        <w:b/>
+        <w:bCs/>
+        <w:color w:val="FFFFFF" w:themeColor="background1"/>
+      </w:rPr>
+      <w:tblPr/>
+      <w:tcPr>
+        <w:tcBorders>
+          <w:top w:val="single" w:sz="4" w:space="0" w:color="4F81BD" w:themeColor="accent1"/>
+          <w:left w:val="single" w:sz="4" w:space="0" w:color="4F81BD" w:themeColor="accent1"/>
+          <w:bottom w:val="single" w:sz="4" w:space="0" w:color="4F81BD" w:themeColor="accent1"/>
+          <w:right w:val="single" w:sz="4" w:space="0" w:color="4F81BD" w:themeColor="accent1"/>
+          <w:insideH w:val="nil"/>
+          <w:insideV w:val="nil"/>
+        </w:tcBorders>
+        <w:shd w:val="clear" w:color="auto" w:fill="4F81BD" w:themeFill="accent1"/>
+      </w:tcPr>
+    </w:tblStylePr>
+    <w:tblStylePr w:type="lastRow">
+      <w:rPr>
+        <w:b/>
+        <w:bCs/>
+      </w:rPr>
+      <w:tblPr/>
+      <w:tcPr>
+        <w:tcBorders>
+          <w:top w:val="double" w:sz="4" w:space="0" w:color="4F81BD" w:themeColor="accent1"/>
+        </w:tcBorders>
+      </w:tcPr>
+    </w:tblStylePr>
+    <w:tblStylePr w:type="firstCol">
+      <w:rPr>
+        <w:b/>
+        <w:bCs/>
+      </w:rPr>
+    </w:tblStylePr>
+    <w:tblStylePr w:type="lastCol">
+      <w:rPr>
+        <w:b/>
+        <w:bCs/>
+      </w:rPr>
+    </w:tblStylePr>
+    <w:tblStylePr w:type="band1Vert">
+      <w:tblPr/>
+      <w:tcPr>
+        <w:shd w:val="clear" w:color="auto" w:fill="DBE5F1" w:themeFill="accent1" w:themeFillTint="33"/>
+      </w:tcPr>
+    </w:tblStylePr>
+    <w:tblStylePr w:type="band1Horz">
+      <w:tblPr/>
+      <w:tcPr>
+        <w:shd w:val="clear" w:color="auto" w:fill="DBE5F1" w:themeFill="accent1" w:themeFillTint="33"/>
+      </w:tcPr>
+    </w:tblStylePr>
+  </w:style>
+  <w:style w:type="character" w:styleId="Hyperlink">
+    <w:name w:val="Hyperlink"/>
+    <w:basedOn w:val="DefaultParagraphFont"/>
+    <w:uiPriority w:val="99"/>
+    <w:unhideWhenUsed/>
+    <w:rsid w:val="002A72B0"/>
+    <w:rPr>
+      <w:color w:val="0000FF" w:themeColor="hyperlink"/>
+      <w:u w:val="single"/>
+    </w:rPr>
+  </w:style>
 </w:styles>
 </file>
 

</xml_diff>